<commit_message>
Added smash site project
</commit_message>
<xml_diff>
--- a/smashsite/smashcrap.docx
+++ b/smashsite/smashcrap.docx
@@ -1,6 +1,6 @@
 
 <file path=word/document.xml><?xml version="1.0" encoding="utf-8"?>
-<w:document xmlns:wpc="http://schemas.microsoft.com/office/word/2010/wordprocessingCanvas" xmlns:mc="http://schemas.openxmlformats.org/markup-compatibility/2006" xmlns:o="urn:schemas-microsoft-com:office:office" xmlns:r="http://schemas.openxmlformats.org/officeDocument/2006/relationships" xmlns:m="http://schemas.openxmlformats.org/officeDocument/2006/math" xmlns:v="urn:schemas-microsoft-com:vml" xmlns:wp14="http://schemas.microsoft.com/office/word/2010/wordprocessingDrawing" xmlns:wp="http://schemas.openxmlformats.org/drawingml/2006/wordprocessingDrawing" xmlns:w10="urn:schemas-microsoft-com:office:word" xmlns:w="http://schemas.openxmlformats.org/wordprocessingml/2006/main" xmlns:w14="http://schemas.microsoft.com/office/word/2010/wordml" xmlns:wpg="http://schemas.microsoft.com/office/word/2010/wordprocessingGroup" xmlns:wpi="http://schemas.microsoft.com/office/word/2010/wordprocessingInk" xmlns:wne="http://schemas.microsoft.com/office/word/2006/wordml" xmlns:wps="http://schemas.microsoft.com/office/word/2010/wordprocessingShape" mc:Ignorable="w14 wp14">
+<w:document xmlns:wpc="http://schemas.microsoft.com/office/word/2010/wordprocessingCanvas" xmlns:mo="http://schemas.microsoft.com/office/mac/office/2008/main" xmlns:mc="http://schemas.openxmlformats.org/markup-compatibility/2006" xmlns:mv="urn:schemas-microsoft-com:mac:vml" xmlns:o="urn:schemas-microsoft-com:office:office" xmlns:r="http://schemas.openxmlformats.org/officeDocument/2006/relationships" xmlns:m="http://schemas.openxmlformats.org/officeDocument/2006/math" xmlns:v="urn:schemas-microsoft-com:vml" xmlns:wp14="http://schemas.microsoft.com/office/word/2010/wordprocessingDrawing" xmlns:wp="http://schemas.openxmlformats.org/drawingml/2006/wordprocessingDrawing" xmlns:w10="urn:schemas-microsoft-com:office:word" xmlns:w="http://schemas.openxmlformats.org/wordprocessingml/2006/main" xmlns:w14="http://schemas.microsoft.com/office/word/2010/wordml" xmlns:w15="http://schemas.microsoft.com/office/word/2012/wordml" xmlns:wpg="http://schemas.microsoft.com/office/word/2010/wordprocessingGroup" xmlns:wpi="http://schemas.microsoft.com/office/word/2010/wordprocessingInk" xmlns:wne="http://schemas.microsoft.com/office/word/2006/wordml" xmlns:wps="http://schemas.microsoft.com/office/word/2010/wordprocessingShape" mc:Ignorable="w14 w15 wp14">
   <w:body>
     <w:p>
       <w:r>
@@ -8,7 +8,7 @@
           <w:noProof/>
         </w:rPr>
         <w:drawing>
-          <wp:inline distT="0" distB="0" distL="0" distR="0" wp14:anchorId="2F47BE78" wp14:editId="6E62D044">
+          <wp:inline distT="0" distB="0" distL="0" distR="0" wp14:anchorId="463B202D" wp14:editId="654E3201">
             <wp:extent cx="8159353" cy="3771900"/>
             <wp:effectExtent l="0" t="0" r="0" b="0"/>
             <wp:docPr id="18" name="Picture 18"/>
@@ -25,7 +25,7 @@
                     </pic:cNvPicPr>
                   </pic:nvPicPr>
                   <pic:blipFill>
-                    <a:blip r:embed="rId5">
+                    <a:blip r:embed="rId4">
                       <a:extLst>
                         <a:ext uri="{28A0092B-C50C-407E-A947-70E740481C1C}">
                           <a14:useLocalDpi xmlns:a14="http://schemas.microsoft.com/office/drawing/2010/main" val="0"/>
@@ -143,7 +143,7 @@
           <w:noProof/>
         </w:rPr>
         <w:drawing>
-          <wp:inline distT="0" distB="0" distL="0" distR="0" wp14:anchorId="45CA9AC6" wp14:editId="08A08512">
+          <wp:inline distT="0" distB="0" distL="0" distR="0" wp14:anchorId="03E135D2" wp14:editId="71DA6A84">
             <wp:extent cx="800100" cy="485775"/>
             <wp:effectExtent l="0" t="0" r="0" b="9525"/>
             <wp:docPr id="17" name="Picture 17"/>
@@ -160,7 +160,7 @@
                     </pic:cNvPicPr>
                   </pic:nvPicPr>
                   <pic:blipFill>
-                    <a:blip r:embed="rId6">
+                    <a:blip r:embed="rId5">
                       <a:extLst>
                         <a:ext uri="{28A0092B-C50C-407E-A947-70E740481C1C}">
                           <a14:useLocalDpi xmlns:a14="http://schemas.microsoft.com/office/drawing/2010/main" val="0"/>
@@ -199,7 +199,7 @@
           <w:noProof/>
         </w:rPr>
         <w:drawing>
-          <wp:inline distT="0" distB="0" distL="0" distR="0" wp14:anchorId="111DCB53" wp14:editId="3F0DE314">
+          <wp:inline distT="0" distB="0" distL="0" distR="0" wp14:anchorId="633530C1" wp14:editId="0A9C3E0C">
             <wp:extent cx="809625" cy="504825"/>
             <wp:effectExtent l="0" t="0" r="9525" b="9525"/>
             <wp:docPr id="16" name="Picture 16"/>
@@ -216,7 +216,7 @@
                     </pic:cNvPicPr>
                   </pic:nvPicPr>
                   <pic:blipFill>
-                    <a:blip r:embed="rId7">
+                    <a:blip r:embed="rId6">
                       <a:extLst>
                         <a:ext uri="{28A0092B-C50C-407E-A947-70E740481C1C}">
                           <a14:useLocalDpi xmlns:a14="http://schemas.microsoft.com/office/drawing/2010/main" val="0"/>
@@ -260,7 +260,7 @@
           <w:noProof/>
         </w:rPr>
         <w:drawing>
-          <wp:inline distT="0" distB="0" distL="0" distR="0" wp14:anchorId="12CD4B63" wp14:editId="68D1D5A0">
+          <wp:inline distT="0" distB="0" distL="0" distR="0" wp14:anchorId="27051559" wp14:editId="0910B9A6">
             <wp:extent cx="952500" cy="952500"/>
             <wp:effectExtent l="0" t="0" r="0" b="0"/>
             <wp:docPr id="9" name="Picture 9"/>
@@ -277,7 +277,7 @@
                     </pic:cNvPicPr>
                   </pic:nvPicPr>
                   <pic:blipFill>
-                    <a:blip r:embed="rId8">
+                    <a:blip r:embed="rId7">
                       <a:extLst>
                         <a:ext uri="{28A0092B-C50C-407E-A947-70E740481C1C}">
                           <a14:useLocalDpi xmlns:a14="http://schemas.microsoft.com/office/drawing/2010/main" val="0"/>
@@ -324,7 +324,7 @@
           <w:noProof/>
         </w:rPr>
         <w:drawing>
-          <wp:inline distT="0" distB="0" distL="0" distR="0" wp14:anchorId="54FD51F6" wp14:editId="153E275B">
+          <wp:inline distT="0" distB="0" distL="0" distR="0" wp14:anchorId="61AEBF43" wp14:editId="07EC62C2">
             <wp:extent cx="590550" cy="190500"/>
             <wp:effectExtent l="0" t="0" r="0" b="0"/>
             <wp:docPr id="10" name="Picture 10"/>
@@ -341,7 +341,7 @@
                     </pic:cNvPicPr>
                   </pic:nvPicPr>
                   <pic:blipFill>
-                    <a:blip r:embed="rId9">
+                    <a:blip r:embed="rId8">
                       <a:extLst>
                         <a:ext uri="{28A0092B-C50C-407E-A947-70E740481C1C}">
                           <a14:useLocalDpi xmlns:a14="http://schemas.microsoft.com/office/drawing/2010/main" val="0"/>
@@ -382,12 +382,10 @@
         <w:t xml:space="preserve">(20x20 </w:t>
       </w:r>
       <w:proofErr w:type="spellStart"/>
-      <w:proofErr w:type="gramStart"/>
       <w:r>
         <w:t>px</w:t>
       </w:r>
       <w:proofErr w:type="spellEnd"/>
-      <w:proofErr w:type="gramEnd"/>
       <w:r>
         <w:t xml:space="preserve"> ea.)</w:t>
       </w:r>
@@ -398,7 +396,7 @@
           <w:noProof/>
         </w:rPr>
         <w:drawing>
-          <wp:inline distT="0" distB="0" distL="0" distR="0" wp14:anchorId="0C78917F" wp14:editId="08727AE6">
+          <wp:inline distT="0" distB="0" distL="0" distR="0" wp14:anchorId="129551CB" wp14:editId="056F9DC2">
             <wp:extent cx="628650" cy="295275"/>
             <wp:effectExtent l="0" t="0" r="0" b="9525"/>
             <wp:docPr id="13" name="Picture 13"/>
@@ -415,7 +413,7 @@
                     </pic:cNvPicPr>
                   </pic:nvPicPr>
                   <pic:blipFill>
-                    <a:blip r:embed="rId10">
+                    <a:blip r:embed="rId9">
                       <a:extLst>
                         <a:ext uri="{28A0092B-C50C-407E-A947-70E740481C1C}">
                           <a14:useLocalDpi xmlns:a14="http://schemas.microsoft.com/office/drawing/2010/main" val="0"/>
@@ -453,12 +451,10 @@
         <w:t xml:space="preserve">(30 x 30 </w:t>
       </w:r>
       <w:proofErr w:type="spellStart"/>
-      <w:proofErr w:type="gramStart"/>
       <w:r>
         <w:t>px</w:t>
       </w:r>
       <w:proofErr w:type="spellEnd"/>
-      <w:proofErr w:type="gramEnd"/>
       <w:r>
         <w:t>)</w:t>
       </w:r>
@@ -469,7 +465,7 @@
           <w:noProof/>
         </w:rPr>
         <w:drawing>
-          <wp:inline distT="0" distB="0" distL="0" distR="0" wp14:anchorId="2AE18127" wp14:editId="28248678">
+          <wp:inline distT="0" distB="0" distL="0" distR="0" wp14:anchorId="2603DA1E" wp14:editId="7CD3850A">
             <wp:extent cx="1238250" cy="2457450"/>
             <wp:effectExtent l="0" t="0" r="0" b="0"/>
             <wp:docPr id="14" name="Picture 14"/>
@@ -486,7 +482,7 @@
                     </pic:cNvPicPr>
                   </pic:nvPicPr>
                   <pic:blipFill>
-                    <a:blip r:embed="rId11">
+                    <a:blip r:embed="rId10">
                       <a:extLst>
                         <a:ext uri="{28A0092B-C50C-407E-A947-70E740481C1C}">
                           <a14:useLocalDpi xmlns:a14="http://schemas.microsoft.com/office/drawing/2010/main" val="0"/>
@@ -518,17 +514,17 @@
         </w:drawing>
       </w:r>
       <w:r>
-        <w:t xml:space="preserve">Character portrait (example: Peach) </w:t>
-      </w:r>
-      <w:r>
-        <w:t>(129x257px)</w:t>
+        <w:t>Character portrait (example: Peach) (129x257px)</w:t>
       </w:r>
     </w:p>
     <w:p/>
     <w:p>
       <w:r>
+        <w:rPr>
+          <w:noProof/>
+        </w:rPr>
         <w:drawing>
-          <wp:inline distT="0" distB="0" distL="0" distR="0" wp14:anchorId="1C476025" wp14:editId="794027E8">
+          <wp:inline distT="0" distB="0" distL="0" distR="0" wp14:anchorId="59A3D029" wp14:editId="7C7594B9">
             <wp:extent cx="2095500" cy="2514600"/>
             <wp:effectExtent l="0" t="0" r="0" b="0"/>
             <wp:docPr id="12" name="Picture 12"/>
@@ -545,7 +541,7 @@
                     </pic:cNvPicPr>
                   </pic:nvPicPr>
                   <pic:blipFill>
-                    <a:blip r:embed="rId12">
+                    <a:blip r:embed="rId11">
                       <a:extLst>
                         <a:ext uri="{28A0092B-C50C-407E-A947-70E740481C1C}">
                           <a14:useLocalDpi xmlns:a14="http://schemas.microsoft.com/office/drawing/2010/main" val="0"/>
@@ -580,22 +576,12 @@
         <w:t xml:space="preserve"> Character card (219x264 </w:t>
       </w:r>
       <w:proofErr w:type="spellStart"/>
-      <w:proofErr w:type="gramStart"/>
       <w:r>
         <w:t>px</w:t>
       </w:r>
       <w:proofErr w:type="spellEnd"/>
-      <w:proofErr w:type="gramEnd"/>
-      <w:r>
-        <w:t xml:space="preserve">). Favorite star is 8 pixels from the top, 10 from the left. The majority of the text and the rating stars are 30 pixels from the </w:t>
-      </w:r>
-      <w:proofErr w:type="gramStart"/>
-      <w:r>
-        <w:t>top,</w:t>
-      </w:r>
-      <w:proofErr w:type="gramEnd"/>
-      <w:r>
-        <w:t xml:space="preserve"> and 134 pixels from the left. Each row of rating stars is 40px lower than the one before. The font for all of it is “Impact,” 11 </w:t>
+      <w:r>
+        <w:t xml:space="preserve">). Favorite star is 8 pixels from the top, 10 from the left. The majority of the text and the rating stars are 30 pixels from the top, and 134 pixels from the left. Each row of rating stars is 40px lower than the one before. The font for all of it is “Impact,” 11 </w:t>
       </w:r>
       <w:proofErr w:type="spellStart"/>
       <w:r>
@@ -613,7 +599,12 @@
     </w:p>
     <w:p>
       <w:r>
-        <w:t>The stars should be clickable to register a user ranking. If a row of stars is being hovered over, it should display as if the user ranked the star they’re hovering over. Likewise with the favorite star, it should look like it is favorited when hovered over, whether it is or not. The majority of the rest of the card should also be clickable to bring up the character side-pane.</w:t>
+        <w:t>The stars should be clickable to register a user ranking. If a row of stars is being hovered over, it should display as if the user ranked the star they’re hovering over. Likewise with the favorite star, it should look like it is favorited when hovered over, whether it is or not. The majority of the rest of the card should also be clickable</w:t>
+      </w:r>
+      <w:bookmarkStart w:id="0" w:name="_GoBack"/>
+      <w:bookmarkEnd w:id="0"/>
+      <w:r>
+        <w:t xml:space="preserve"> to bring up the character side-pane.</w:t>
       </w:r>
       <w:r>
         <w:t xml:space="preserve"> </w:t>
@@ -621,15 +612,13 @@
     </w:p>
     <w:p>
       <w:r>
-        <w:t xml:space="preserve">Character </w:t>
-      </w:r>
-      <w:proofErr w:type="spellStart"/>
-      <w:r>
-        <w:t>Portait</w:t>
-      </w:r>
-      <w:proofErr w:type="spellEnd"/>
-      <w:r>
-        <w:t xml:space="preserve"> source: </w:t>
+        <w:t>Character Port</w:t>
+      </w:r>
+      <w:r>
+        <w:t>r</w:t>
+      </w:r>
+      <w:r>
+        <w:t xml:space="preserve">ait source: </w:t>
       </w:r>
       <w:r>
         <w:t>https://www.spriters-resource.com/resources/sheets/60/62679.png</w:t>
@@ -643,7 +632,7 @@
         </w:rPr>
         <w:lastRenderedPageBreak/>
         <w:drawing>
-          <wp:inline distT="0" distB="0" distL="0" distR="0" wp14:anchorId="2D47DF86" wp14:editId="3956F56A">
+          <wp:inline distT="0" distB="0" distL="0" distR="0" wp14:anchorId="45D7899F" wp14:editId="78C781E2">
             <wp:extent cx="2990850" cy="4276725"/>
             <wp:effectExtent l="19050" t="19050" r="19050" b="28575"/>
             <wp:docPr id="15" name="Picture 15"/>
@@ -660,7 +649,7 @@
                     </pic:cNvPicPr>
                   </pic:nvPicPr>
                   <pic:blipFill>
-                    <a:blip r:embed="rId13">
+                    <a:blip r:embed="rId12">
                       <a:extLst>
                         <a:ext uri="{28A0092B-C50C-407E-A947-70E740481C1C}">
                           <a14:useLocalDpi xmlns:a14="http://schemas.microsoft.com/office/drawing/2010/main" val="0"/>
@@ -696,8 +685,6 @@
       <w:r>
         <w:t>The character pane should be on the right and should take up a pleasing amount of space. The tips should be located under the character, with an unordered list for the comments. The title of the profile used to make the comment will be 11pt Impact but the text itself will be 11pt Arial or Helvetica for readability. The add comment button will follow standard formatting for buttons.</w:t>
       </w:r>
-      <w:bookmarkStart w:id="0" w:name="_GoBack"/>
-      <w:bookmarkEnd w:id="0"/>
     </w:p>
     <w:sectPr>
       <w:pgSz w:w="12240" w:h="15840"/>
@@ -710,7 +697,7 @@
 </file>
 
 <file path=word/styles.xml><?xml version="1.0" encoding="utf-8"?>
-<w:styles xmlns:mc="http://schemas.openxmlformats.org/markup-compatibility/2006" xmlns:r="http://schemas.openxmlformats.org/officeDocument/2006/relationships" xmlns:w="http://schemas.openxmlformats.org/wordprocessingml/2006/main" xmlns:w14="http://schemas.microsoft.com/office/word/2010/wordml" mc:Ignorable="w14">
+<w:styles xmlns:mc="http://schemas.openxmlformats.org/markup-compatibility/2006" xmlns:r="http://schemas.openxmlformats.org/officeDocument/2006/relationships" xmlns:w="http://schemas.openxmlformats.org/wordprocessingml/2006/main" xmlns:w14="http://schemas.microsoft.com/office/word/2010/wordml" xmlns:w15="http://schemas.microsoft.com/office/word/2012/wordml" mc:Ignorable="w14 w15">
   <w:docDefaults>
     <w:rPrDefault>
       <w:rPr>
@@ -726,441 +713,389 @@
       </w:pPr>
     </w:pPrDefault>
   </w:docDefaults>
-  <w:latentStyles w:defLockedState="0" w:defUIPriority="99" w:defSemiHidden="1" w:defUnhideWhenUsed="1" w:defQFormat="0" w:count="267">
-    <w:lsdException w:name="Normal" w:semiHidden="0" w:uiPriority="0" w:unhideWhenUsed="0" w:qFormat="1"/>
-    <w:lsdException w:name="heading 1" w:semiHidden="0" w:uiPriority="9" w:unhideWhenUsed="0" w:qFormat="1"/>
-    <w:lsdException w:name="heading 2" w:uiPriority="9" w:qFormat="1"/>
-    <w:lsdException w:name="heading 3" w:uiPriority="9" w:qFormat="1"/>
-    <w:lsdException w:name="heading 4" w:uiPriority="9" w:qFormat="1"/>
-    <w:lsdException w:name="heading 5" w:uiPriority="9" w:qFormat="1"/>
-    <w:lsdException w:name="heading 6" w:uiPriority="9" w:qFormat="1"/>
-    <w:lsdException w:name="heading 7" w:uiPriority="9" w:qFormat="1"/>
-    <w:lsdException w:name="heading 8" w:uiPriority="9" w:qFormat="1"/>
-    <w:lsdException w:name="heading 9" w:uiPriority="9" w:qFormat="1"/>
-    <w:lsdException w:name="toc 1" w:uiPriority="39"/>
-    <w:lsdException w:name="toc 2" w:uiPriority="39"/>
-    <w:lsdException w:name="toc 3" w:uiPriority="39"/>
-    <w:lsdException w:name="toc 4" w:uiPriority="39"/>
-    <w:lsdException w:name="toc 5" w:uiPriority="39"/>
-    <w:lsdException w:name="toc 6" w:uiPriority="39"/>
-    <w:lsdException w:name="toc 7" w:uiPriority="39"/>
-    <w:lsdException w:name="toc 8" w:uiPriority="39"/>
-    <w:lsdException w:name="toc 9" w:uiPriority="39"/>
-    <w:lsdException w:name="caption" w:uiPriority="35" w:qFormat="1"/>
-    <w:lsdException w:name="Title" w:semiHidden="0" w:uiPriority="10" w:unhideWhenUsed="0" w:qFormat="1"/>
-    <w:lsdException w:name="Default Paragraph Font" w:uiPriority="1"/>
-    <w:lsdException w:name="Subtitle" w:semiHidden="0" w:uiPriority="11" w:unhideWhenUsed="0" w:qFormat="1"/>
-    <w:lsdException w:name="Strong" w:semiHidden="0" w:uiPriority="22" w:unhideWhenUsed="0" w:qFormat="1"/>
-    <w:lsdException w:name="Emphasis" w:semiHidden="0" w:uiPriority="20" w:unhideWhenUsed="0" w:qFormat="1"/>
-    <w:lsdException w:name="Table Grid" w:semiHidden="0" w:uiPriority="59" w:unhideWhenUsed="0"/>
-    <w:lsdException w:name="Placeholder Text" w:unhideWhenUsed="0"/>
-    <w:lsdException w:name="No Spacing" w:semiHidden="0" w:uiPriority="1" w:unhideWhenUsed="0" w:qFormat="1"/>
-    <w:lsdException w:name="Light Shading" w:semiHidden="0" w:uiPriority="60" w:unhideWhenUsed="0"/>
-    <w:lsdException w:name="Light List" w:semiHidden="0" w:uiPriority="61" w:unhideWhenUsed="0"/>
-    <w:lsdException w:name="Light Grid" w:semiHidden="0" w:uiPriority="62" w:unhideWhenUsed="0"/>
-    <w:lsdException w:name="Medium Shading 1" w:semiHidden="0" w:uiPriority="63" w:unhideWhenUsed="0"/>
-    <w:lsdException w:name="Medium Shading 2" w:semiHidden="0" w:uiPriority="64" w:unhideWhenUsed="0"/>
-    <w:lsdException w:name="Medium List 1" w:semiHidden="0" w:uiPriority="65" w:unhideWhenUsed="0"/>
-    <w:lsdException w:name="Medium List 2" w:semiHidden="0" w:uiPriority="66" w:unhideWhenUsed="0"/>
-    <w:lsdException w:name="Medium Grid 1" w:semiHidden="0" w:uiPriority="67" w:unhideWhenUsed="0"/>
-    <w:lsdException w:name="Medium Grid 2" w:semiHidden="0" w:uiPriority="68" w:unhideWhenUsed="0"/>
-    <w:lsdException w:name="Medium Grid 3" w:semiHidden="0" w:uiPriority="69" w:unhideWhenUsed="0"/>
-    <w:lsdException w:name="Dark List" w:semiHidden="0" w:uiPriority="70" w:unhideWhenUsed="0"/>
-    <w:lsdException w:name="Colorful Shading" w:semiHidden="0" w:uiPriority="71" w:unhideWhenUsed="0"/>
-    <w:lsdException w:name="Colorful List" w:semiHidden="0" w:uiPriority="72" w:unhideWhenUsed="0"/>
-    <w:lsdException w:name="Colorful Grid" w:semiHidden="0" w:uiPriority="73" w:unhideWhenUsed="0"/>
-    <w:lsdException w:name="Light Shading Accent 1" w:semiHidden="0" w:uiPriority="60" w:unhideWhenUsed="0"/>
-    <w:lsdException w:name="Light List Accent 1" w:semiHidden="0" w:uiPriority="61" w:unhideWhenUsed="0"/>
-    <w:lsdException w:name="Light Grid Accent 1" w:semiHidden="0" w:uiPriority="62" w:unhideWhenUsed="0"/>
-    <w:lsdException w:name="Medium Shading 1 Accent 1" w:semiHidden="0" w:uiPriority="63" w:unhideWhenUsed="0"/>
-    <w:lsdException w:name="Medium Shading 2 Accent 1" w:semiHidden="0" w:uiPriority="64" w:unhideWhenUsed="0"/>
-    <w:lsdException w:name="Medium List 1 Accent 1" w:semiHidden="0" w:uiPriority="65" w:unhideWhenUsed="0"/>
-    <w:lsdException w:name="Revision" w:unhideWhenUsed="0"/>
-    <w:lsdException w:name="List Paragraph" w:semiHidden="0" w:uiPriority="34" w:unhideWhenUsed="0" w:qFormat="1"/>
-    <w:lsdException w:name="Quote" w:semiHidden="0" w:uiPriority="29" w:unhideWhenUsed="0" w:qFormat="1"/>
-    <w:lsdException w:name="Intense Quote" w:semiHidden="0" w:uiPriority="30" w:unhideWhenUsed="0" w:qFormat="1"/>
-    <w:lsdException w:name="Medium List 2 Accent 1" w:semiHidden="0" w:uiPriority="66" w:unhideWhenUsed="0"/>
-    <w:lsdException w:name="Medium Grid 1 Accent 1" w:semiHidden="0" w:uiPriority="67" w:unhideWhenUsed="0"/>
-    <w:lsdException w:name="Medium Grid 2 Accent 1" w:semiHidden="0" w:uiPriority="68" w:unhideWhenUsed="0"/>
-    <w:lsdException w:name="Medium Grid 3 Accent 1" w:semiHidden="0" w:uiPriority="69" w:unhideWhenUsed="0"/>
-    <w:lsdException w:name="Dark List Accent 1" w:semiHidden="0" w:uiPriority="70" w:unhideWhenUsed="0"/>
-    <w:lsdException w:name="Colorful Shading Accent 1" w:semiHidden="0" w:uiPriority="71" w:unhideWhenUsed="0"/>
-    <w:lsdException w:name="Colorful List Accent 1" w:semiHidden="0" w:uiPriority="72" w:unhideWhenUsed="0"/>
-    <w:lsdException w:name="Colorful Grid Accent 1" w:semiHidden="0" w:uiPriority="73" w:unhideWhenUsed="0"/>
-    <w:lsdException w:name="Light Shading Accent 2" w:semiHidden="0" w:uiPriority="60" w:unhideWhenUsed="0"/>
-    <w:lsdException w:name="Light List Accent 2" w:semiHidden="0" w:uiPriority="61" w:unhideWhenUsed="0"/>
-    <w:lsdException w:name="Light Grid Accent 2" w:semiHidden="0" w:uiPriority="62" w:unhideWhenUsed="0"/>
-    <w:lsdException w:name="Medium Shading 1 Accent 2" w:semiHidden="0" w:uiPriority="63" w:unhideWhenUsed="0"/>
-    <w:lsdException w:name="Medium Shading 2 Accent 2" w:semiHidden="0" w:uiPriority="64" w:unhideWhenUsed="0"/>
-    <w:lsdException w:name="Medium List 1 Accent 2" w:semiHidden="0" w:uiPriority="65" w:unhideWhenUsed="0"/>
-    <w:lsdException w:name="Medium List 2 Accent 2" w:semiHidden="0" w:uiPriority="66" w:unhideWhenUsed="0"/>
-    <w:lsdException w:name="Medium Grid 1 Accent 2" w:semiHidden="0" w:uiPriority="67" w:unhideWhenUsed="0"/>
-    <w:lsdException w:name="Medium Grid 2 Accent 2" w:semiHidden="0" w:uiPriority="68" w:unhideWhenUsed="0"/>
-    <w:lsdException w:name="Medium Grid 3 Accent 2" w:semiHidden="0" w:uiPriority="69" w:unhideWhenUsed="0"/>
-    <w:lsdException w:name="Dark List Accent 2" w:semiHidden="0" w:uiPriority="70" w:unhideWhenUsed="0"/>
-    <w:lsdException w:name="Colorful Shading Accent 2" w:semiHidden="0" w:uiPriority="71" w:unhideWhenUsed="0"/>
-    <w:lsdException w:name="Colorful List Accent 2" w:semiHidden="0" w:uiPriority="72" w:unhideWhenUsed="0"/>
-    <w:lsdException w:name="Colorful Grid Accent 2" w:semiHidden="0" w:uiPriority="73" w:unhideWhenUsed="0"/>
-    <w:lsdException w:name="Light Shading Accent 3" w:semiHidden="0" w:uiPriority="60" w:unhideWhenUsed="0"/>
-    <w:lsdException w:name="Light List Accent 3" w:semiHidden="0" w:uiPriority="61" w:unhideWhenUsed="0"/>
-    <w:lsdException w:name="Light Grid Accent 3" w:semiHidden="0" w:uiPriority="62" w:unhideWhenUsed="0"/>
-    <w:lsdException w:name="Medium Shading 1 Accent 3" w:semiHidden="0" w:uiPriority="63" w:unhideWhenUsed="0"/>
-    <w:lsdException w:name="Medium Shading 2 Accent 3" w:semiHidden="0" w:uiPriority="64" w:unhideWhenUsed="0"/>
-    <w:lsdException w:name="Medium List 1 Accent 3" w:semiHidden="0" w:uiPriority="65" w:unhideWhenUsed="0"/>
-    <w:lsdException w:name="Medium List 2 Accent 3" w:semiHidden="0" w:uiPriority="66" w:unhideWhenUsed="0"/>
-    <w:lsdException w:name="Medium Grid 1 Accent 3" w:semiHidden="0" w:uiPriority="67" w:unhideWhenUsed="0"/>
-    <w:lsdException w:name="Medium Grid 2 Accent 3" w:semiHidden="0" w:uiPriority="68" w:unhideWhenUsed="0"/>
-    <w:lsdException w:name="Medium Grid 3 Accent 3" w:semiHidden="0" w:uiPriority="69" w:unhideWhenUsed="0"/>
-    <w:lsdException w:name="Dark List Accent 3" w:semiHidden="0" w:uiPriority="70" w:unhideWhenUsed="0"/>
-    <w:lsdException w:name="Colorful Shading Accent 3" w:semiHidden="0" w:uiPriority="71" w:unhideWhenUsed="0"/>
-    <w:lsdException w:name="Colorful List Accent 3" w:semiHidden="0" w:uiPriority="72" w:unhideWhenUsed="0"/>
-    <w:lsdException w:name="Colorful Grid Accent 3" w:semiHidden="0" w:uiPriority="73" w:unhideWhenUsed="0"/>
-    <w:lsdException w:name="Light Shading Accent 4" w:semiHidden="0" w:uiPriority="60" w:unhideWhenUsed="0"/>
-    <w:lsdException w:name="Light List Accent 4" w:semiHidden="0" w:uiPriority="61" w:unhideWhenUsed="0"/>
-    <w:lsdException w:name="Light Grid Accent 4" w:semiHidden="0" w:uiPriority="62" w:unhideWhenUsed="0"/>
-    <w:lsdException w:name="Medium Shading 1 Accent 4" w:semiHidden="0" w:uiPriority="63" w:unhideWhenUsed="0"/>
-    <w:lsdException w:name="Medium Shading 2 Accent 4" w:semiHidden="0" w:uiPriority="64" w:unhideWhenUsed="0"/>
-    <w:lsdException w:name="Medium List 1 Accent 4" w:semiHidden="0" w:uiPriority="65" w:unhideWhenUsed="0"/>
-    <w:lsdException w:name="Medium List 2 Accent 4" w:semiHidden="0" w:uiPriority="66" w:unhideWhenUsed="0"/>
-    <w:lsdException w:name="Medium Grid 1 Accent 4" w:semiHidden="0" w:uiPriority="67" w:unhideWhenUsed="0"/>
-    <w:lsdException w:name="Medium Grid 2 Accent 4" w:semiHidden="0" w:uiPriority="68" w:unhideWhenUsed="0"/>
-    <w:lsdException w:name="Medium Grid 3 Accent 4" w:semiHidden="0" w:uiPriority="69" w:unhideWhenUsed="0"/>
-    <w:lsdException w:name="Dark List Accent 4" w:semiHidden="0" w:uiPriority="70" w:unhideWhenUsed="0"/>
-    <w:lsdException w:name="Colorful Shading Accent 4" w:semiHidden="0" w:uiPriority="71" w:unhideWhenUsed="0"/>
-    <w:lsdException w:name="Colorful List Accent 4" w:semiHidden="0" w:uiPriority="72" w:unhideWhenUsed="0"/>
-    <w:lsdException w:name="Colorful Grid Accent 4" w:semiHidden="0" w:uiPriority="73" w:unhideWhenUsed="0"/>
-    <w:lsdException w:name="Light Shading Accent 5" w:semiHidden="0" w:uiPriority="60" w:unhideWhenUsed="0"/>
-    <w:lsdException w:name="Light List Accent 5" w:semiHidden="0" w:uiPriority="61" w:unhideWhenUsed="0"/>
-    <w:lsdException w:name="Light Grid Accent 5" w:semiHidden="0" w:uiPriority="62" w:unhideWhenUsed="0"/>
-    <w:lsdException w:name="Medium Shading 1 Accent 5" w:semiHidden="0" w:uiPriority="63" w:unhideWhenUsed="0"/>
-    <w:lsdException w:name="Medium Shading 2 Accent 5" w:semiHidden="0" w:uiPriority="64" w:unhideWhenUsed="0"/>
-    <w:lsdException w:name="Medium List 1 Accent 5" w:semiHidden="0" w:uiPriority="65" w:unhideWhenUsed="0"/>
-    <w:lsdException w:name="Medium List 2 Accent 5" w:semiHidden="0" w:uiPriority="66" w:unhideWhenUsed="0"/>
-    <w:lsdException w:name="Medium Grid 1 Accent 5" w:semiHidden="0" w:uiPriority="67" w:unhideWhenUsed="0"/>
-    <w:lsdException w:name="Medium Grid 2 Accent 5" w:semiHidden="0" w:uiPriority="68" w:unhideWhenUsed="0"/>
-    <w:lsdException w:name="Medium Grid 3 Accent 5" w:semiHidden="0" w:uiPriority="69" w:unhideWhenUsed="0"/>
-    <w:lsdException w:name="Dark List Accent 5" w:semiHidden="0" w:uiPriority="70" w:unhideWhenUsed="0"/>
-    <w:lsdException w:name="Colorful Shading Accent 5" w:semiHidden="0" w:uiPriority="71" w:unhideWhenUsed="0"/>
-    <w:lsdException w:name="Colorful List Accent 5" w:semiHidden="0" w:uiPriority="72" w:unhideWhenUsed="0"/>
-    <w:lsdException w:name="Colorful Grid Accent 5" w:semiHidden="0" w:uiPriority="73" w:unhideWhenUsed="0"/>
-    <w:lsdException w:name="Light Shading Accent 6" w:semiHidden="0" w:uiPriority="60" w:unhideWhenUsed="0"/>
-    <w:lsdException w:name="Light List Accent 6" w:semiHidden="0" w:uiPriority="61" w:unhideWhenUsed="0"/>
-    <w:lsdException w:name="Light Grid Accent 6" w:semiHidden="0" w:uiPriority="62" w:unhideWhenUsed="0"/>
-    <w:lsdException w:name="Medium Shading 1 Accent 6" w:semiHidden="0" w:uiPriority="63" w:unhideWhenUsed="0"/>
-    <w:lsdException w:name="Medium Shading 2 Accent 6" w:semiHidden="0" w:uiPriority="64" w:unhideWhenUsed="0"/>
-    <w:lsdException w:name="Medium List 1 Accent 6" w:semiHidden="0" w:uiPriority="65" w:unhideWhenUsed="0"/>
-    <w:lsdException w:name="Medium List 2 Accent 6" w:semiHidden="0" w:uiPriority="66" w:unhideWhenUsed="0"/>
-    <w:lsdException w:name="Medium Grid 1 Accent 6" w:semiHidden="0" w:uiPriority="67" w:unhideWhenUsed="0"/>
-    <w:lsdException w:name="Medium Grid 2 Accent 6" w:semiHidden="0" w:uiPriority="68" w:unhideWhenUsed="0"/>
-    <w:lsdException w:name="Medium Grid 3 Accent 6" w:semiHidden="0" w:uiPriority="69" w:unhideWhenUsed="0"/>
-    <w:lsdException w:name="Dark List Accent 6" w:semiHidden="0" w:uiPriority="70" w:unhideWhenUsed="0"/>
-    <w:lsdException w:name="Colorful Shading Accent 6" w:semiHidden="0" w:uiPriority="71" w:unhideWhenUsed="0"/>
-    <w:lsdException w:name="Colorful List Accent 6" w:semiHidden="0" w:uiPriority="72" w:unhideWhenUsed="0"/>
-    <w:lsdException w:name="Colorful Grid Accent 6" w:semiHidden="0" w:uiPriority="73" w:unhideWhenUsed="0"/>
-    <w:lsdException w:name="Subtle Emphasis" w:semiHidden="0" w:uiPriority="19" w:unhideWhenUsed="0" w:qFormat="1"/>
-    <w:lsdException w:name="Intense Emphasis" w:semiHidden="0" w:uiPriority="21" w:unhideWhenUsed="0" w:qFormat="1"/>
-    <w:lsdException w:name="Subtle Reference" w:semiHidden="0" w:uiPriority="31" w:unhideWhenUsed="0" w:qFormat="1"/>
-    <w:lsdException w:name="Intense Reference" w:semiHidden="0" w:uiPriority="32" w:unhideWhenUsed="0" w:qFormat="1"/>
-    <w:lsdException w:name="Book Title" w:semiHidden="0" w:uiPriority="33" w:unhideWhenUsed="0" w:qFormat="1"/>
-    <w:lsdException w:name="Bibliography" w:uiPriority="37"/>
-    <w:lsdException w:name="TOC Heading" w:uiPriority="39" w:qFormat="1"/>
-  </w:latentStyles>
-  <w:style w:type="paragraph" w:default="1" w:styleId="Normal">
-    <w:name w:val="Normal"/>
-    <w:qFormat/>
-  </w:style>
-  <w:style w:type="paragraph" w:styleId="Heading1">
-    <w:name w:val="heading 1"/>
-    <w:basedOn w:val="Normal"/>
-    <w:next w:val="Normal"/>
-    <w:link w:val="Heading1Char"/>
-    <w:uiPriority w:val="9"/>
-    <w:qFormat/>
-    <w:rsid w:val="006F0BD9"/>
-    <w:pPr>
-      <w:keepNext/>
-      <w:keepLines/>
-      <w:spacing w:before="480" w:after="0"/>
-      <w:outlineLvl w:val="0"/>
-    </w:pPr>
-    <w:rPr>
-      <w:rFonts w:asciiTheme="majorHAnsi" w:eastAsiaTheme="majorEastAsia" w:hAnsiTheme="majorHAnsi" w:cstheme="majorBidi"/>
-      <w:b/>
-      <w:bCs/>
-      <w:color w:val="365F91" w:themeColor="accent1" w:themeShade="BF"/>
-      <w:sz w:val="28"/>
-      <w:szCs w:val="28"/>
-    </w:rPr>
-  </w:style>
-  <w:style w:type="paragraph" w:styleId="Heading2">
-    <w:name w:val="heading 2"/>
-    <w:basedOn w:val="Normal"/>
-    <w:next w:val="Normal"/>
-    <w:link w:val="Heading2Char"/>
-    <w:uiPriority w:val="9"/>
-    <w:unhideWhenUsed/>
-    <w:qFormat/>
-    <w:rsid w:val="0039127B"/>
-    <w:pPr>
-      <w:keepNext/>
-      <w:keepLines/>
-      <w:spacing w:before="200" w:after="0"/>
-      <w:outlineLvl w:val="1"/>
-    </w:pPr>
-    <w:rPr>
-      <w:rFonts w:asciiTheme="majorHAnsi" w:eastAsiaTheme="majorEastAsia" w:hAnsiTheme="majorHAnsi" w:cstheme="majorBidi"/>
-      <w:b/>
-      <w:bCs/>
-      <w:color w:val="4F81BD" w:themeColor="accent1"/>
-      <w:sz w:val="26"/>
-      <w:szCs w:val="26"/>
-    </w:rPr>
-  </w:style>
-  <w:style w:type="character" w:default="1" w:styleId="DefaultParagraphFont">
-    <w:name w:val="Default Paragraph Font"/>
-    <w:uiPriority w:val="1"/>
-    <w:semiHidden/>
-    <w:unhideWhenUsed/>
-  </w:style>
-  <w:style w:type="table" w:default="1" w:styleId="TableNormal">
-    <w:name w:val="Normal Table"/>
-    <w:uiPriority w:val="99"/>
-    <w:semiHidden/>
-    <w:unhideWhenUsed/>
-    <w:tblPr>
-      <w:tblInd w:w="0" w:type="dxa"/>
-      <w:tblCellMar>
-        <w:top w:w="0" w:type="dxa"/>
-        <w:left w:w="108" w:type="dxa"/>
-        <w:bottom w:w="0" w:type="dxa"/>
-        <w:right w:w="108" w:type="dxa"/>
-      </w:tblCellMar>
-    </w:tblPr>
-  </w:style>
-  <w:style w:type="numbering" w:default="1" w:styleId="NoList">
-    <w:name w:val="No List"/>
-    <w:uiPriority w:val="99"/>
-    <w:semiHidden/>
-    <w:unhideWhenUsed/>
-  </w:style>
-  <w:style w:type="paragraph" w:styleId="BalloonText">
-    <w:name w:val="Balloon Text"/>
-    <w:basedOn w:val="Normal"/>
-    <w:link w:val="BalloonTextChar"/>
-    <w:uiPriority w:val="99"/>
-    <w:semiHidden/>
-    <w:unhideWhenUsed/>
-    <w:rsid w:val="005A6A1C"/>
-    <w:pPr>
-      <w:spacing w:after="0" w:line="240" w:lineRule="auto"/>
-    </w:pPr>
-    <w:rPr>
-      <w:rFonts w:ascii="Tahoma" w:hAnsi="Tahoma" w:cs="Tahoma"/>
-      <w:sz w:val="16"/>
-      <w:szCs w:val="16"/>
-    </w:rPr>
-  </w:style>
-  <w:style w:type="character" w:customStyle="1" w:styleId="BalloonTextChar">
-    <w:name w:val="Balloon Text Char"/>
-    <w:basedOn w:val="DefaultParagraphFont"/>
-    <w:link w:val="BalloonText"/>
-    <w:uiPriority w:val="99"/>
-    <w:semiHidden/>
-    <w:rsid w:val="005A6A1C"/>
-    <w:rPr>
-      <w:rFonts w:ascii="Tahoma" w:hAnsi="Tahoma" w:cs="Tahoma"/>
-      <w:sz w:val="16"/>
-      <w:szCs w:val="16"/>
-    </w:rPr>
-  </w:style>
-  <w:style w:type="character" w:customStyle="1" w:styleId="Heading2Char">
-    <w:name w:val="Heading 2 Char"/>
-    <w:basedOn w:val="DefaultParagraphFont"/>
-    <w:link w:val="Heading2"/>
-    <w:uiPriority w:val="9"/>
-    <w:rsid w:val="0039127B"/>
-    <w:rPr>
-      <w:rFonts w:asciiTheme="majorHAnsi" w:eastAsiaTheme="majorEastAsia" w:hAnsiTheme="majorHAnsi" w:cstheme="majorBidi"/>
-      <w:b/>
-      <w:bCs/>
-      <w:color w:val="4F81BD" w:themeColor="accent1"/>
-      <w:sz w:val="26"/>
-      <w:szCs w:val="26"/>
-    </w:rPr>
-  </w:style>
-  <w:style w:type="character" w:customStyle="1" w:styleId="Heading1Char">
-    <w:name w:val="Heading 1 Char"/>
-    <w:basedOn w:val="DefaultParagraphFont"/>
-    <w:link w:val="Heading1"/>
-    <w:uiPriority w:val="9"/>
-    <w:rsid w:val="006F0BD9"/>
-    <w:rPr>
-      <w:rFonts w:asciiTheme="majorHAnsi" w:eastAsiaTheme="majorEastAsia" w:hAnsiTheme="majorHAnsi" w:cstheme="majorBidi"/>
-      <w:b/>
-      <w:bCs/>
-      <w:color w:val="365F91" w:themeColor="accent1" w:themeShade="BF"/>
-      <w:sz w:val="28"/>
-      <w:szCs w:val="28"/>
-    </w:rPr>
-  </w:style>
-</w:styles>
-</file>
-
-<file path=word/stylesWithEffects.xml><?xml version="1.0" encoding="utf-8"?>
-<w:styles xmlns:wpc="http://schemas.microsoft.com/office/word/2010/wordprocessingCanvas" xmlns:mc="http://schemas.openxmlformats.org/markup-compatibility/2006" xmlns:o="urn:schemas-microsoft-com:office:office" xmlns:r="http://schemas.openxmlformats.org/officeDocument/2006/relationships" xmlns:m="http://schemas.openxmlformats.org/officeDocument/2006/math" xmlns:v="urn:schemas-microsoft-com:vml" xmlns:wp14="http://schemas.microsoft.com/office/word/2010/wordprocessingDrawing" xmlns:wp="http://schemas.openxmlformats.org/drawingml/2006/wordprocessingDrawing" xmlns:w10="urn:schemas-microsoft-com:office:word" xmlns:w="http://schemas.openxmlformats.org/wordprocessingml/2006/main" xmlns:w14="http://schemas.microsoft.com/office/word/2010/wordml" xmlns:wpg="http://schemas.microsoft.com/office/word/2010/wordprocessingGroup" xmlns:wpi="http://schemas.microsoft.com/office/word/2010/wordprocessingInk" xmlns:wne="http://schemas.microsoft.com/office/word/2006/wordml" xmlns:wps="http://schemas.microsoft.com/office/word/2010/wordprocessingShape" mc:Ignorable="w14 wp14">
-  <w:docDefaults>
-    <w:rPrDefault>
-      <w:rPr>
-        <w:rFonts w:asciiTheme="minorHAnsi" w:eastAsiaTheme="minorEastAsia" w:hAnsiTheme="minorHAnsi" w:cstheme="minorBidi"/>
-        <w:sz w:val="22"/>
-        <w:szCs w:val="22"/>
-        <w:lang w:val="en-US" w:eastAsia="ja-JP" w:bidi="ar-SA"/>
-      </w:rPr>
-    </w:rPrDefault>
-    <w:pPrDefault>
-      <w:pPr>
-        <w:spacing w:after="200" w:line="276" w:lineRule="auto"/>
-      </w:pPr>
-    </w:pPrDefault>
-  </w:docDefaults>
-  <w:latentStyles w:defLockedState="0" w:defUIPriority="99" w:defSemiHidden="1" w:defUnhideWhenUsed="1" w:defQFormat="0" w:count="267">
-    <w:lsdException w:name="Normal" w:semiHidden="0" w:uiPriority="0" w:unhideWhenUsed="0" w:qFormat="1"/>
-    <w:lsdException w:name="heading 1" w:semiHidden="0" w:uiPriority="9" w:unhideWhenUsed="0" w:qFormat="1"/>
-    <w:lsdException w:name="heading 2" w:uiPriority="9" w:qFormat="1"/>
-    <w:lsdException w:name="heading 3" w:uiPriority="9" w:qFormat="1"/>
-    <w:lsdException w:name="heading 4" w:uiPriority="9" w:qFormat="1"/>
-    <w:lsdException w:name="heading 5" w:uiPriority="9" w:qFormat="1"/>
-    <w:lsdException w:name="heading 6" w:uiPriority="9" w:qFormat="1"/>
-    <w:lsdException w:name="heading 7" w:uiPriority="9" w:qFormat="1"/>
-    <w:lsdException w:name="heading 8" w:uiPriority="9" w:qFormat="1"/>
-    <w:lsdException w:name="heading 9" w:uiPriority="9" w:qFormat="1"/>
-    <w:lsdException w:name="toc 1" w:uiPriority="39"/>
-    <w:lsdException w:name="toc 2" w:uiPriority="39"/>
-    <w:lsdException w:name="toc 3" w:uiPriority="39"/>
-    <w:lsdException w:name="toc 4" w:uiPriority="39"/>
-    <w:lsdException w:name="toc 5" w:uiPriority="39"/>
-    <w:lsdException w:name="toc 6" w:uiPriority="39"/>
-    <w:lsdException w:name="toc 7" w:uiPriority="39"/>
-    <w:lsdException w:name="toc 8" w:uiPriority="39"/>
-    <w:lsdException w:name="toc 9" w:uiPriority="39"/>
-    <w:lsdException w:name="caption" w:uiPriority="35" w:qFormat="1"/>
-    <w:lsdException w:name="Title" w:semiHidden="0" w:uiPriority="10" w:unhideWhenUsed="0" w:qFormat="1"/>
-    <w:lsdException w:name="Default Paragraph Font" w:uiPriority="1"/>
-    <w:lsdException w:name="Subtitle" w:semiHidden="0" w:uiPriority="11" w:unhideWhenUsed="0" w:qFormat="1"/>
-    <w:lsdException w:name="Strong" w:semiHidden="0" w:uiPriority="22" w:unhideWhenUsed="0" w:qFormat="1"/>
-    <w:lsdException w:name="Emphasis" w:semiHidden="0" w:uiPriority="20" w:unhideWhenUsed="0" w:qFormat="1"/>
-    <w:lsdException w:name="Table Grid" w:semiHidden="0" w:uiPriority="59" w:unhideWhenUsed="0"/>
-    <w:lsdException w:name="Placeholder Text" w:unhideWhenUsed="0"/>
-    <w:lsdException w:name="No Spacing" w:semiHidden="0" w:uiPriority="1" w:unhideWhenUsed="0" w:qFormat="1"/>
-    <w:lsdException w:name="Light Shading" w:semiHidden="0" w:uiPriority="60" w:unhideWhenUsed="0"/>
-    <w:lsdException w:name="Light List" w:semiHidden="0" w:uiPriority="61" w:unhideWhenUsed="0"/>
-    <w:lsdException w:name="Light Grid" w:semiHidden="0" w:uiPriority="62" w:unhideWhenUsed="0"/>
-    <w:lsdException w:name="Medium Shading 1" w:semiHidden="0" w:uiPriority="63" w:unhideWhenUsed="0"/>
-    <w:lsdException w:name="Medium Shading 2" w:semiHidden="0" w:uiPriority="64" w:unhideWhenUsed="0"/>
-    <w:lsdException w:name="Medium List 1" w:semiHidden="0" w:uiPriority="65" w:unhideWhenUsed="0"/>
-    <w:lsdException w:name="Medium List 2" w:semiHidden="0" w:uiPriority="66" w:unhideWhenUsed="0"/>
-    <w:lsdException w:name="Medium Grid 1" w:semiHidden="0" w:uiPriority="67" w:unhideWhenUsed="0"/>
-    <w:lsdException w:name="Medium Grid 2" w:semiHidden="0" w:uiPriority="68" w:unhideWhenUsed="0"/>
-    <w:lsdException w:name="Medium Grid 3" w:semiHidden="0" w:uiPriority="69" w:unhideWhenUsed="0"/>
-    <w:lsdException w:name="Dark List" w:semiHidden="0" w:uiPriority="70" w:unhideWhenUsed="0"/>
-    <w:lsdException w:name="Colorful Shading" w:semiHidden="0" w:uiPriority="71" w:unhideWhenUsed="0"/>
-    <w:lsdException w:name="Colorful List" w:semiHidden="0" w:uiPriority="72" w:unhideWhenUsed="0"/>
-    <w:lsdException w:name="Colorful Grid" w:semiHidden="0" w:uiPriority="73" w:unhideWhenUsed="0"/>
-    <w:lsdException w:name="Light Shading Accent 1" w:semiHidden="0" w:uiPriority="60" w:unhideWhenUsed="0"/>
-    <w:lsdException w:name="Light List Accent 1" w:semiHidden="0" w:uiPriority="61" w:unhideWhenUsed="0"/>
-    <w:lsdException w:name="Light Grid Accent 1" w:semiHidden="0" w:uiPriority="62" w:unhideWhenUsed="0"/>
-    <w:lsdException w:name="Medium Shading 1 Accent 1" w:semiHidden="0" w:uiPriority="63" w:unhideWhenUsed="0"/>
-    <w:lsdException w:name="Medium Shading 2 Accent 1" w:semiHidden="0" w:uiPriority="64" w:unhideWhenUsed="0"/>
-    <w:lsdException w:name="Medium List 1 Accent 1" w:semiHidden="0" w:uiPriority="65" w:unhideWhenUsed="0"/>
-    <w:lsdException w:name="Revision" w:unhideWhenUsed="0"/>
-    <w:lsdException w:name="List Paragraph" w:semiHidden="0" w:uiPriority="34" w:unhideWhenUsed="0" w:qFormat="1"/>
-    <w:lsdException w:name="Quote" w:semiHidden="0" w:uiPriority="29" w:unhideWhenUsed="0" w:qFormat="1"/>
-    <w:lsdException w:name="Intense Quote" w:semiHidden="0" w:uiPriority="30" w:unhideWhenUsed="0" w:qFormat="1"/>
-    <w:lsdException w:name="Medium List 2 Accent 1" w:semiHidden="0" w:uiPriority="66" w:unhideWhenUsed="0"/>
-    <w:lsdException w:name="Medium Grid 1 Accent 1" w:semiHidden="0" w:uiPriority="67" w:unhideWhenUsed="0"/>
-    <w:lsdException w:name="Medium Grid 2 Accent 1" w:semiHidden="0" w:uiPriority="68" w:unhideWhenUsed="0"/>
-    <w:lsdException w:name="Medium Grid 3 Accent 1" w:semiHidden="0" w:uiPriority="69" w:unhideWhenUsed="0"/>
-    <w:lsdException w:name="Dark List Accent 1" w:semiHidden="0" w:uiPriority="70" w:unhideWhenUsed="0"/>
-    <w:lsdException w:name="Colorful Shading Accent 1" w:semiHidden="0" w:uiPriority="71" w:unhideWhenUsed="0"/>
-    <w:lsdException w:name="Colorful List Accent 1" w:semiHidden="0" w:uiPriority="72" w:unhideWhenUsed="0"/>
-    <w:lsdException w:name="Colorful Grid Accent 1" w:semiHidden="0" w:uiPriority="73" w:unhideWhenUsed="0"/>
-    <w:lsdException w:name="Light Shading Accent 2" w:semiHidden="0" w:uiPriority="60" w:unhideWhenUsed="0"/>
-    <w:lsdException w:name="Light List Accent 2" w:semiHidden="0" w:uiPriority="61" w:unhideWhenUsed="0"/>
-    <w:lsdException w:name="Light Grid Accent 2" w:semiHidden="0" w:uiPriority="62" w:unhideWhenUsed="0"/>
-    <w:lsdException w:name="Medium Shading 1 Accent 2" w:semiHidden="0" w:uiPriority="63" w:unhideWhenUsed="0"/>
-    <w:lsdException w:name="Medium Shading 2 Accent 2" w:semiHidden="0" w:uiPriority="64" w:unhideWhenUsed="0"/>
-    <w:lsdException w:name="Medium List 1 Accent 2" w:semiHidden="0" w:uiPriority="65" w:unhideWhenUsed="0"/>
-    <w:lsdException w:name="Medium List 2 Accent 2" w:semiHidden="0" w:uiPriority="66" w:unhideWhenUsed="0"/>
-    <w:lsdException w:name="Medium Grid 1 Accent 2" w:semiHidden="0" w:uiPriority="67" w:unhideWhenUsed="0"/>
-    <w:lsdException w:name="Medium Grid 2 Accent 2" w:semiHidden="0" w:uiPriority="68" w:unhideWhenUsed="0"/>
-    <w:lsdException w:name="Medium Grid 3 Accent 2" w:semiHidden="0" w:uiPriority="69" w:unhideWhenUsed="0"/>
-    <w:lsdException w:name="Dark List Accent 2" w:semiHidden="0" w:uiPriority="70" w:unhideWhenUsed="0"/>
-    <w:lsdException w:name="Colorful Shading Accent 2" w:semiHidden="0" w:uiPriority="71" w:unhideWhenUsed="0"/>
-    <w:lsdException w:name="Colorful List Accent 2" w:semiHidden="0" w:uiPriority="72" w:unhideWhenUsed="0"/>
-    <w:lsdException w:name="Colorful Grid Accent 2" w:semiHidden="0" w:uiPriority="73" w:unhideWhenUsed="0"/>
-    <w:lsdException w:name="Light Shading Accent 3" w:semiHidden="0" w:uiPriority="60" w:unhideWhenUsed="0"/>
-    <w:lsdException w:name="Light List Accent 3" w:semiHidden="0" w:uiPriority="61" w:unhideWhenUsed="0"/>
-    <w:lsdException w:name="Light Grid Accent 3" w:semiHidden="0" w:uiPriority="62" w:unhideWhenUsed="0"/>
-    <w:lsdException w:name="Medium Shading 1 Accent 3" w:semiHidden="0" w:uiPriority="63" w:unhideWhenUsed="0"/>
-    <w:lsdException w:name="Medium Shading 2 Accent 3" w:semiHidden="0" w:uiPriority="64" w:unhideWhenUsed="0"/>
-    <w:lsdException w:name="Medium List 1 Accent 3" w:semiHidden="0" w:uiPriority="65" w:unhideWhenUsed="0"/>
-    <w:lsdException w:name="Medium List 2 Accent 3" w:semiHidden="0" w:uiPriority="66" w:unhideWhenUsed="0"/>
-    <w:lsdException w:name="Medium Grid 1 Accent 3" w:semiHidden="0" w:uiPriority="67" w:unhideWhenUsed="0"/>
-    <w:lsdException w:name="Medium Grid 2 Accent 3" w:semiHidden="0" w:uiPriority="68" w:unhideWhenUsed="0"/>
-    <w:lsdException w:name="Medium Grid 3 Accent 3" w:semiHidden="0" w:uiPriority="69" w:unhideWhenUsed="0"/>
-    <w:lsdException w:name="Dark List Accent 3" w:semiHidden="0" w:uiPriority="70" w:unhideWhenUsed="0"/>
-    <w:lsdException w:name="Colorful Shading Accent 3" w:semiHidden="0" w:uiPriority="71" w:unhideWhenUsed="0"/>
-    <w:lsdException w:name="Colorful List Accent 3" w:semiHidden="0" w:uiPriority="72" w:unhideWhenUsed="0"/>
-    <w:lsdException w:name="Colorful Grid Accent 3" w:semiHidden="0" w:uiPriority="73" w:unhideWhenUsed="0"/>
-    <w:lsdException w:name="Light Shading Accent 4" w:semiHidden="0" w:uiPriority="60" w:unhideWhenUsed="0"/>
-    <w:lsdException w:name="Light List Accent 4" w:semiHidden="0" w:uiPriority="61" w:unhideWhenUsed="0"/>
-    <w:lsdException w:name="Light Grid Accent 4" w:semiHidden="0" w:uiPriority="62" w:unhideWhenUsed="0"/>
-    <w:lsdException w:name="Medium Shading 1 Accent 4" w:semiHidden="0" w:uiPriority="63" w:unhideWhenUsed="0"/>
-    <w:lsdException w:name="Medium Shading 2 Accent 4" w:semiHidden="0" w:uiPriority="64" w:unhideWhenUsed="0"/>
-    <w:lsdException w:name="Medium List 1 Accent 4" w:semiHidden="0" w:uiPriority="65" w:unhideWhenUsed="0"/>
-    <w:lsdException w:name="Medium List 2 Accent 4" w:semiHidden="0" w:uiPriority="66" w:unhideWhenUsed="0"/>
-    <w:lsdException w:name="Medium Grid 1 Accent 4" w:semiHidden="0" w:uiPriority="67" w:unhideWhenUsed="0"/>
-    <w:lsdException w:name="Medium Grid 2 Accent 4" w:semiHidden="0" w:uiPriority="68" w:unhideWhenUsed="0"/>
-    <w:lsdException w:name="Medium Grid 3 Accent 4" w:semiHidden="0" w:uiPriority="69" w:unhideWhenUsed="0"/>
-    <w:lsdException w:name="Dark List Accent 4" w:semiHidden="0" w:uiPriority="70" w:unhideWhenUsed="0"/>
-    <w:lsdException w:name="Colorful Shading Accent 4" w:semiHidden="0" w:uiPriority="71" w:unhideWhenUsed="0"/>
-    <w:lsdException w:name="Colorful List Accent 4" w:semiHidden="0" w:uiPriority="72" w:unhideWhenUsed="0"/>
-    <w:lsdException w:name="Colorful Grid Accent 4" w:semiHidden="0" w:uiPriority="73" w:unhideWhenUsed="0"/>
-    <w:lsdException w:name="Light Shading Accent 5" w:semiHidden="0" w:uiPriority="60" w:unhideWhenUsed="0"/>
-    <w:lsdException w:name="Light List Accent 5" w:semiHidden="0" w:uiPriority="61" w:unhideWhenUsed="0"/>
-    <w:lsdException w:name="Light Grid Accent 5" w:semiHidden="0" w:uiPriority="62" w:unhideWhenUsed="0"/>
-    <w:lsdException w:name="Medium Shading 1 Accent 5" w:semiHidden="0" w:uiPriority="63" w:unhideWhenUsed="0"/>
-    <w:lsdException w:name="Medium Shading 2 Accent 5" w:semiHidden="0" w:uiPriority="64" w:unhideWhenUsed="0"/>
-    <w:lsdException w:name="Medium List 1 Accent 5" w:semiHidden="0" w:uiPriority="65" w:unhideWhenUsed="0"/>
-    <w:lsdException w:name="Medium List 2 Accent 5" w:semiHidden="0" w:uiPriority="66" w:unhideWhenUsed="0"/>
-    <w:lsdException w:name="Medium Grid 1 Accent 5" w:semiHidden="0" w:uiPriority="67" w:unhideWhenUsed="0"/>
-    <w:lsdException w:name="Medium Grid 2 Accent 5" w:semiHidden="0" w:uiPriority="68" w:unhideWhenUsed="0"/>
-    <w:lsdException w:name="Medium Grid 3 Accent 5" w:semiHidden="0" w:uiPriority="69" w:unhideWhenUsed="0"/>
-    <w:lsdException w:name="Dark List Accent 5" w:semiHidden="0" w:uiPriority="70" w:unhideWhenUsed="0"/>
-    <w:lsdException w:name="Colorful Shading Accent 5" w:semiHidden="0" w:uiPriority="71" w:unhideWhenUsed="0"/>
-    <w:lsdException w:name="Colorful List Accent 5" w:semiHidden="0" w:uiPriority="72" w:unhideWhenUsed="0"/>
-    <w:lsdException w:name="Colorful Grid Accent 5" w:semiHidden="0" w:uiPriority="73" w:unhideWhenUsed="0"/>
-    <w:lsdException w:name="Light Shading Accent 6" w:semiHidden="0" w:uiPriority="60" w:unhideWhenUsed="0"/>
-    <w:lsdException w:name="Light List Accent 6" w:semiHidden="0" w:uiPriority="61" w:unhideWhenUsed="0"/>
-    <w:lsdException w:name="Light Grid Accent 6" w:semiHidden="0" w:uiPriority="62" w:unhideWhenUsed="0"/>
-    <w:lsdException w:name="Medium Shading 1 Accent 6" w:semiHidden="0" w:uiPriority="63" w:unhideWhenUsed="0"/>
-    <w:lsdException w:name="Medium Shading 2 Accent 6" w:semiHidden="0" w:uiPriority="64" w:unhideWhenUsed="0"/>
-    <w:lsdException w:name="Medium List 1 Accent 6" w:semiHidden="0" w:uiPriority="65" w:unhideWhenUsed="0"/>
-    <w:lsdException w:name="Medium List 2 Accent 6" w:semiHidden="0" w:uiPriority="66" w:unhideWhenUsed="0"/>
-    <w:lsdException w:name="Medium Grid 1 Accent 6" w:semiHidden="0" w:uiPriority="67" w:unhideWhenUsed="0"/>
-    <w:lsdException w:name="Medium Grid 2 Accent 6" w:semiHidden="0" w:uiPriority="68" w:unhideWhenUsed="0"/>
-    <w:lsdException w:name="Medium Grid 3 Accent 6" w:semiHidden="0" w:uiPriority="69" w:unhideWhenUsed="0"/>
-    <w:lsdException w:name="Dark List Accent 6" w:semiHidden="0" w:uiPriority="70" w:unhideWhenUsed="0"/>
-    <w:lsdException w:name="Colorful Shading Accent 6" w:semiHidden="0" w:uiPriority="71" w:unhideWhenUsed="0"/>
-    <w:lsdException w:name="Colorful List Accent 6" w:semiHidden="0" w:uiPriority="72" w:unhideWhenUsed="0"/>
-    <w:lsdException w:name="Colorful Grid Accent 6" w:semiHidden="0" w:uiPriority="73" w:unhideWhenUsed="0"/>
-    <w:lsdException w:name="Subtle Emphasis" w:semiHidden="0" w:uiPriority="19" w:unhideWhenUsed="0" w:qFormat="1"/>
-    <w:lsdException w:name="Intense Emphasis" w:semiHidden="0" w:uiPriority="21" w:unhideWhenUsed="0" w:qFormat="1"/>
-    <w:lsdException w:name="Subtle Reference" w:semiHidden="0" w:uiPriority="31" w:unhideWhenUsed="0" w:qFormat="1"/>
-    <w:lsdException w:name="Intense Reference" w:semiHidden="0" w:uiPriority="32" w:unhideWhenUsed="0" w:qFormat="1"/>
-    <w:lsdException w:name="Book Title" w:semiHidden="0" w:uiPriority="33" w:unhideWhenUsed="0" w:qFormat="1"/>
-    <w:lsdException w:name="Bibliography" w:uiPriority="37"/>
-    <w:lsdException w:name="TOC Heading" w:uiPriority="39" w:qFormat="1"/>
+  <w:latentStyles w:defLockedState="0" w:defUIPriority="99" w:defSemiHidden="0" w:defUnhideWhenUsed="0" w:defQFormat="0" w:count="382">
+    <w:lsdException w:name="Normal" w:uiPriority="0" w:qFormat="1"/>
+    <w:lsdException w:name="heading 1" w:uiPriority="9" w:qFormat="1"/>
+    <w:lsdException w:name="heading 2" w:semiHidden="1" w:uiPriority="9" w:unhideWhenUsed="1" w:qFormat="1"/>
+    <w:lsdException w:name="heading 3" w:semiHidden="1" w:uiPriority="9" w:unhideWhenUsed="1" w:qFormat="1"/>
+    <w:lsdException w:name="heading 4" w:semiHidden="1" w:uiPriority="9" w:unhideWhenUsed="1" w:qFormat="1"/>
+    <w:lsdException w:name="heading 5" w:semiHidden="1" w:uiPriority="9" w:unhideWhenUsed="1" w:qFormat="1"/>
+    <w:lsdException w:name="heading 6" w:semiHidden="1" w:uiPriority="9" w:unhideWhenUsed="1" w:qFormat="1"/>
+    <w:lsdException w:name="heading 7" w:semiHidden="1" w:uiPriority="9" w:unhideWhenUsed="1" w:qFormat="1"/>
+    <w:lsdException w:name="heading 8" w:semiHidden="1" w:uiPriority="9" w:unhideWhenUsed="1" w:qFormat="1"/>
+    <w:lsdException w:name="heading 9" w:semiHidden="1" w:uiPriority="9" w:unhideWhenUsed="1" w:qFormat="1"/>
+    <w:lsdException w:name="index 1" w:semiHidden="1" w:unhideWhenUsed="1"/>
+    <w:lsdException w:name="index 2" w:semiHidden="1" w:unhideWhenUsed="1"/>
+    <w:lsdException w:name="index 3" w:semiHidden="1" w:unhideWhenUsed="1"/>
+    <w:lsdException w:name="index 4" w:semiHidden="1" w:unhideWhenUsed="1"/>
+    <w:lsdException w:name="index 5" w:semiHidden="1" w:unhideWhenUsed="1"/>
+    <w:lsdException w:name="index 6" w:semiHidden="1" w:unhideWhenUsed="1"/>
+    <w:lsdException w:name="index 7" w:semiHidden="1" w:unhideWhenUsed="1"/>
+    <w:lsdException w:name="index 8" w:semiHidden="1" w:unhideWhenUsed="1"/>
+    <w:lsdException w:name="index 9" w:semiHidden="1" w:unhideWhenUsed="1"/>
+    <w:lsdException w:name="toc 1" w:semiHidden="1" w:uiPriority="39" w:unhideWhenUsed="1"/>
+    <w:lsdException w:name="toc 2" w:semiHidden="1" w:uiPriority="39" w:unhideWhenUsed="1"/>
+    <w:lsdException w:name="toc 3" w:semiHidden="1" w:uiPriority="39" w:unhideWhenUsed="1"/>
+    <w:lsdException w:name="toc 4" w:semiHidden="1" w:uiPriority="39" w:unhideWhenUsed="1"/>
+    <w:lsdException w:name="toc 5" w:semiHidden="1" w:uiPriority="39" w:unhideWhenUsed="1"/>
+    <w:lsdException w:name="toc 6" w:semiHidden="1" w:uiPriority="39" w:unhideWhenUsed="1"/>
+    <w:lsdException w:name="toc 7" w:semiHidden="1" w:uiPriority="39" w:unhideWhenUsed="1"/>
+    <w:lsdException w:name="toc 8" w:semiHidden="1" w:uiPriority="39" w:unhideWhenUsed="1"/>
+    <w:lsdException w:name="toc 9" w:semiHidden="1" w:uiPriority="39" w:unhideWhenUsed="1"/>
+    <w:lsdException w:name="Normal Indent" w:semiHidden="1" w:unhideWhenUsed="1"/>
+    <w:lsdException w:name="footnote text" w:semiHidden="1" w:unhideWhenUsed="1"/>
+    <w:lsdException w:name="annotation text" w:semiHidden="1" w:unhideWhenUsed="1"/>
+    <w:lsdException w:name="header" w:semiHidden="1" w:unhideWhenUsed="1"/>
+    <w:lsdException w:name="footer" w:semiHidden="1" w:unhideWhenUsed="1"/>
+    <w:lsdException w:name="index heading" w:semiHidden="1" w:unhideWhenUsed="1"/>
+    <w:lsdException w:name="caption" w:semiHidden="1" w:uiPriority="35" w:unhideWhenUsed="1" w:qFormat="1"/>
+    <w:lsdException w:name="table of figures" w:semiHidden="1" w:unhideWhenUsed="1"/>
+    <w:lsdException w:name="envelope address" w:semiHidden="1" w:unhideWhenUsed="1"/>
+    <w:lsdException w:name="envelope return" w:semiHidden="1" w:unhideWhenUsed="1"/>
+    <w:lsdException w:name="footnote reference" w:semiHidden="1" w:unhideWhenUsed="1"/>
+    <w:lsdException w:name="annotation reference" w:semiHidden="1" w:unhideWhenUsed="1"/>
+    <w:lsdException w:name="line number" w:semiHidden="1" w:unhideWhenUsed="1"/>
+    <w:lsdException w:name="page number" w:semiHidden="1" w:unhideWhenUsed="1"/>
+    <w:lsdException w:name="endnote reference" w:semiHidden="1" w:unhideWhenUsed="1"/>
+    <w:lsdException w:name="endnote text" w:semiHidden="1" w:unhideWhenUsed="1"/>
+    <w:lsdException w:name="table of authorities" w:semiHidden="1" w:unhideWhenUsed="1"/>
+    <w:lsdException w:name="macro" w:semiHidden="1" w:unhideWhenUsed="1"/>
+    <w:lsdException w:name="toa heading" w:semiHidden="1" w:unhideWhenUsed="1"/>
+    <w:lsdException w:name="List" w:semiHidden="1" w:unhideWhenUsed="1"/>
+    <w:lsdException w:name="List Bullet" w:semiHidden="1" w:unhideWhenUsed="1"/>
+    <w:lsdException w:name="List Number" w:semiHidden="1" w:unhideWhenUsed="1"/>
+    <w:lsdException w:name="List 2" w:semiHidden="1" w:unhideWhenUsed="1"/>
+    <w:lsdException w:name="List 3" w:semiHidden="1" w:unhideWhenUsed="1"/>
+    <w:lsdException w:name="List 4" w:semiHidden="1" w:unhideWhenUsed="1"/>
+    <w:lsdException w:name="List 5" w:semiHidden="1" w:unhideWhenUsed="1"/>
+    <w:lsdException w:name="List Bullet 2" w:semiHidden="1" w:unhideWhenUsed="1"/>
+    <w:lsdException w:name="List Bullet 3" w:semiHidden="1" w:unhideWhenUsed="1"/>
+    <w:lsdException w:name="List Bullet 4" w:semiHidden="1" w:unhideWhenUsed="1"/>
+    <w:lsdException w:name="List Bullet 5" w:semiHidden="1" w:unhideWhenUsed="1"/>
+    <w:lsdException w:name="List Number 2" w:semiHidden="1" w:unhideWhenUsed="1"/>
+    <w:lsdException w:name="List Number 3" w:semiHidden="1" w:unhideWhenUsed="1"/>
+    <w:lsdException w:name="List Number 4" w:semiHidden="1" w:unhideWhenUsed="1"/>
+    <w:lsdException w:name="List Number 5" w:semiHidden="1" w:unhideWhenUsed="1"/>
+    <w:lsdException w:name="Title" w:uiPriority="10" w:qFormat="1"/>
+    <w:lsdException w:name="Closing" w:semiHidden="1" w:unhideWhenUsed="1"/>
+    <w:lsdException w:name="Signature" w:semiHidden="1" w:unhideWhenUsed="1"/>
+    <w:lsdException w:name="Default Paragraph Font" w:semiHidden="1" w:uiPriority="1" w:unhideWhenUsed="1"/>
+    <w:lsdException w:name="Body Text" w:semiHidden="1" w:unhideWhenUsed="1"/>
+    <w:lsdException w:name="Body Text Indent" w:semiHidden="1" w:unhideWhenUsed="1"/>
+    <w:lsdException w:name="List Continue" w:semiHidden="1" w:unhideWhenUsed="1"/>
+    <w:lsdException w:name="List Continue 2" w:semiHidden="1" w:unhideWhenUsed="1"/>
+    <w:lsdException w:name="List Continue 3" w:semiHidden="1" w:unhideWhenUsed="1"/>
+    <w:lsdException w:name="List Continue 4" w:semiHidden="1" w:unhideWhenUsed="1"/>
+    <w:lsdException w:name="List Continue 5" w:semiHidden="1" w:unhideWhenUsed="1"/>
+    <w:lsdException w:name="Message Header" w:semiHidden="1" w:unhideWhenUsed="1"/>
+    <w:lsdException w:name="Subtitle" w:uiPriority="11" w:qFormat="1"/>
+    <w:lsdException w:name="Salutation" w:semiHidden="1" w:unhideWhenUsed="1"/>
+    <w:lsdException w:name="Date" w:semiHidden="1" w:unhideWhenUsed="1"/>
+    <w:lsdException w:name="Body Text First Indent" w:semiHidden="1" w:unhideWhenUsed="1"/>
+    <w:lsdException w:name="Body Text First Indent 2" w:semiHidden="1" w:unhideWhenUsed="1"/>
+    <w:lsdException w:name="Note Heading" w:semiHidden="1" w:unhideWhenUsed="1"/>
+    <w:lsdException w:name="Body Text 2" w:semiHidden="1" w:unhideWhenUsed="1"/>
+    <w:lsdException w:name="Body Text 3" w:semiHidden="1" w:unhideWhenUsed="1"/>
+    <w:lsdException w:name="Body Text Indent 2" w:semiHidden="1" w:unhideWhenUsed="1"/>
+    <w:lsdException w:name="Body Text Indent 3" w:semiHidden="1" w:unhideWhenUsed="1"/>
+    <w:lsdException w:name="Block Text" w:semiHidden="1" w:unhideWhenUsed="1"/>
+    <w:lsdException w:name="Hyperlink" w:semiHidden="1" w:unhideWhenUsed="1"/>
+    <w:lsdException w:name="FollowedHyperlink" w:semiHidden="1" w:unhideWhenUsed="1"/>
+    <w:lsdException w:name="Strong" w:uiPriority="22" w:qFormat="1"/>
+    <w:lsdException w:name="Emphasis" w:uiPriority="20" w:qFormat="1"/>
+    <w:lsdException w:name="Document Map" w:semiHidden="1" w:unhideWhenUsed="1"/>
+    <w:lsdException w:name="Plain Text" w:semiHidden="1" w:unhideWhenUsed="1"/>
+    <w:lsdException w:name="E-mail Signature" w:semiHidden="1" w:unhideWhenUsed="1"/>
+    <w:lsdException w:name="HTML Top of Form" w:semiHidden="1" w:unhideWhenUsed="1"/>
+    <w:lsdException w:name="HTML Bottom of Form" w:semiHidden="1" w:unhideWhenUsed="1"/>
+    <w:lsdException w:name="Normal (Web)" w:semiHidden="1" w:unhideWhenUsed="1"/>
+    <w:lsdException w:name="HTML Acronym" w:semiHidden="1" w:unhideWhenUsed="1"/>
+    <w:lsdException w:name="HTML Address" w:semiHidden="1" w:unhideWhenUsed="1"/>
+    <w:lsdException w:name="HTML Cite" w:semiHidden="1" w:unhideWhenUsed="1"/>
+    <w:lsdException w:name="HTML Code" w:semiHidden="1" w:unhideWhenUsed="1"/>
+    <w:lsdException w:name="HTML Definition" w:semiHidden="1" w:unhideWhenUsed="1"/>
+    <w:lsdException w:name="HTML Keyboard" w:semiHidden="1" w:unhideWhenUsed="1"/>
+    <w:lsdException w:name="HTML Preformatted" w:semiHidden="1" w:unhideWhenUsed="1"/>
+    <w:lsdException w:name="HTML Sample" w:semiHidden="1" w:unhideWhenUsed="1"/>
+    <w:lsdException w:name="HTML Typewriter" w:semiHidden="1" w:unhideWhenUsed="1"/>
+    <w:lsdException w:name="HTML Variable" w:semiHidden="1" w:unhideWhenUsed="1"/>
+    <w:lsdException w:name="Normal Table" w:semiHidden="1" w:unhideWhenUsed="1"/>
+    <w:lsdException w:name="annotation subject" w:semiHidden="1" w:unhideWhenUsed="1"/>
+    <w:lsdException w:name="No List" w:semiHidden="1" w:unhideWhenUsed="1"/>
+    <w:lsdException w:name="Outline List 1" w:semiHidden="1" w:unhideWhenUsed="1"/>
+    <w:lsdException w:name="Outline List 2" w:semiHidden="1" w:unhideWhenUsed="1"/>
+    <w:lsdException w:name="Outline List 3" w:semiHidden="1" w:unhideWhenUsed="1"/>
+    <w:lsdException w:name="Table Simple 1" w:semiHidden="1" w:unhideWhenUsed="1"/>
+    <w:lsdException w:name="Table Simple 2" w:semiHidden="1" w:unhideWhenUsed="1"/>
+    <w:lsdException w:name="Table Simple 3" w:semiHidden="1" w:unhideWhenUsed="1"/>
+    <w:lsdException w:name="Table Classic 1" w:semiHidden="1" w:unhideWhenUsed="1"/>
+    <w:lsdException w:name="Table Classic 2" w:semiHidden="1" w:unhideWhenUsed="1"/>
+    <w:lsdException w:name="Table Classic 3" w:semiHidden="1" w:unhideWhenUsed="1"/>
+    <w:lsdException w:name="Table Classic 4" w:semiHidden="1" w:unhideWhenUsed="1"/>
+    <w:lsdException w:name="Table Colorful 1" w:semiHidden="1" w:unhideWhenUsed="1"/>
+    <w:lsdException w:name="Table Colorful 2" w:semiHidden="1" w:unhideWhenUsed="1"/>
+    <w:lsdException w:name="Table Colorful 3" w:semiHidden="1" w:unhideWhenUsed="1"/>
+    <w:lsdException w:name="Table Columns 1" w:semiHidden="1" w:unhideWhenUsed="1"/>
+    <w:lsdException w:name="Table Columns 2" w:semiHidden="1" w:unhideWhenUsed="1"/>
+    <w:lsdException w:name="Table Columns 3" w:semiHidden="1" w:unhideWhenUsed="1"/>
+    <w:lsdException w:name="Table Columns 4" w:semiHidden="1" w:unhideWhenUsed="1"/>
+    <w:lsdException w:name="Table Columns 5" w:semiHidden="1" w:unhideWhenUsed="1"/>
+    <w:lsdException w:name="Table Grid 1" w:semiHidden="1" w:unhideWhenUsed="1"/>
+    <w:lsdException w:name="Table Grid 2" w:semiHidden="1" w:unhideWhenUsed="1"/>
+    <w:lsdException w:name="Table Grid 3" w:semiHidden="1" w:unhideWhenUsed="1"/>
+    <w:lsdException w:name="Table Grid 4" w:semiHidden="1" w:unhideWhenUsed="1"/>
+    <w:lsdException w:name="Table Grid 5" w:semiHidden="1" w:unhideWhenUsed="1"/>
+    <w:lsdException w:name="Table Grid 6" w:semiHidden="1" w:unhideWhenUsed="1"/>
+    <w:lsdException w:name="Table Grid 7" w:semiHidden="1" w:unhideWhenUsed="1"/>
+    <w:lsdException w:name="Table Grid 8" w:semiHidden="1" w:unhideWhenUsed="1"/>
+    <w:lsdException w:name="Table List 1" w:semiHidden="1" w:unhideWhenUsed="1"/>
+    <w:lsdException w:name="Table List 2" w:semiHidden="1" w:unhideWhenUsed="1"/>
+    <w:lsdException w:name="Table List 3" w:semiHidden="1" w:unhideWhenUsed="1"/>
+    <w:lsdException w:name="Table List 4" w:semiHidden="1" w:unhideWhenUsed="1"/>
+    <w:lsdException w:name="Table List 5" w:semiHidden="1" w:unhideWhenUsed="1"/>
+    <w:lsdException w:name="Table List 6" w:semiHidden="1" w:unhideWhenUsed="1"/>
+    <w:lsdException w:name="Table List 7" w:semiHidden="1" w:unhideWhenUsed="1"/>
+    <w:lsdException w:name="Table List 8" w:semiHidden="1" w:unhideWhenUsed="1"/>
+    <w:lsdException w:name="Table 3D effects 1" w:semiHidden="1" w:unhideWhenUsed="1"/>
+    <w:lsdException w:name="Table 3D effects 2" w:semiHidden="1" w:unhideWhenUsed="1"/>
+    <w:lsdException w:name="Table 3D effects 3" w:semiHidden="1" w:unhideWhenUsed="1"/>
+    <w:lsdException w:name="Table Contemporary" w:semiHidden="1" w:unhideWhenUsed="1"/>
+    <w:lsdException w:name="Table Elegant" w:semiHidden="1" w:unhideWhenUsed="1"/>
+    <w:lsdException w:name="Table Professional" w:semiHidden="1" w:unhideWhenUsed="1"/>
+    <w:lsdException w:name="Table Subtle 1" w:semiHidden="1" w:unhideWhenUsed="1"/>
+    <w:lsdException w:name="Table Subtle 2" w:semiHidden="1" w:unhideWhenUsed="1"/>
+    <w:lsdException w:name="Table Web 1" w:semiHidden="1" w:unhideWhenUsed="1"/>
+    <w:lsdException w:name="Table Web 2" w:semiHidden="1" w:unhideWhenUsed="1"/>
+    <w:lsdException w:name="Table Web 3" w:semiHidden="1" w:unhideWhenUsed="1"/>
+    <w:lsdException w:name="Balloon Text" w:semiHidden="1" w:unhideWhenUsed="1"/>
+    <w:lsdException w:name="Table Grid" w:uiPriority="59"/>
+    <w:lsdException w:name="Table Theme" w:semiHidden="1" w:unhideWhenUsed="1"/>
+    <w:lsdException w:name="Note Level 1" w:semiHidden="1" w:unhideWhenUsed="1"/>
+    <w:lsdException w:name="Note Level 2" w:semiHidden="1" w:unhideWhenUsed="1"/>
+    <w:lsdException w:name="Note Level 3" w:semiHidden="1" w:unhideWhenUsed="1"/>
+    <w:lsdException w:name="Note Level 4" w:semiHidden="1" w:unhideWhenUsed="1"/>
+    <w:lsdException w:name="Note Level 5" w:semiHidden="1" w:unhideWhenUsed="1"/>
+    <w:lsdException w:name="Note Level 6" w:semiHidden="1" w:unhideWhenUsed="1"/>
+    <w:lsdException w:name="Note Level 7" w:semiHidden="1" w:unhideWhenUsed="1"/>
+    <w:lsdException w:name="Note Level 8" w:semiHidden="1" w:unhideWhenUsed="1"/>
+    <w:lsdException w:name="Note Level 9" w:semiHidden="1" w:unhideWhenUsed="1"/>
+    <w:lsdException w:name="Placeholder Text" w:semiHidden="1"/>
+    <w:lsdException w:name="No Spacing" w:uiPriority="1" w:qFormat="1"/>
+    <w:lsdException w:name="Light Shading" w:uiPriority="60"/>
+    <w:lsdException w:name="Light List" w:uiPriority="61"/>
+    <w:lsdException w:name="Light Grid" w:uiPriority="62"/>
+    <w:lsdException w:name="Medium Shading 1" w:uiPriority="63"/>
+    <w:lsdException w:name="Medium Shading 2" w:uiPriority="64"/>
+    <w:lsdException w:name="Medium List 1" w:uiPriority="65"/>
+    <w:lsdException w:name="Medium List 2" w:uiPriority="66"/>
+    <w:lsdException w:name="Medium Grid 1" w:uiPriority="67"/>
+    <w:lsdException w:name="Medium Grid 2" w:uiPriority="68"/>
+    <w:lsdException w:name="Medium Grid 3" w:uiPriority="69"/>
+    <w:lsdException w:name="Dark List" w:uiPriority="70"/>
+    <w:lsdException w:name="Colorful Shading" w:uiPriority="71"/>
+    <w:lsdException w:name="Colorful List" w:uiPriority="72"/>
+    <w:lsdException w:name="Colorful Grid" w:uiPriority="73"/>
+    <w:lsdException w:name="Light Shading Accent 1" w:uiPriority="60"/>
+    <w:lsdException w:name="Light List Accent 1" w:uiPriority="61"/>
+    <w:lsdException w:name="Light Grid Accent 1" w:uiPriority="62"/>
+    <w:lsdException w:name="Medium Shading 1 Accent 1" w:uiPriority="63"/>
+    <w:lsdException w:name="Medium Shading 2 Accent 1" w:uiPriority="64"/>
+    <w:lsdException w:name="Medium List 1 Accent 1" w:uiPriority="65"/>
+    <w:lsdException w:name="Revision" w:semiHidden="1"/>
+    <w:lsdException w:name="List Paragraph" w:uiPriority="34" w:qFormat="1"/>
+    <w:lsdException w:name="Quote" w:uiPriority="29" w:qFormat="1"/>
+    <w:lsdException w:name="Intense Quote" w:uiPriority="30" w:qFormat="1"/>
+    <w:lsdException w:name="Medium List 2 Accent 1" w:uiPriority="66"/>
+    <w:lsdException w:name="Medium Grid 1 Accent 1" w:uiPriority="67"/>
+    <w:lsdException w:name="Medium Grid 2 Accent 1" w:uiPriority="68"/>
+    <w:lsdException w:name="Medium Grid 3 Accent 1" w:uiPriority="69"/>
+    <w:lsdException w:name="Dark List Accent 1" w:uiPriority="70"/>
+    <w:lsdException w:name="Colorful Shading Accent 1" w:uiPriority="71"/>
+    <w:lsdException w:name="Colorful List Accent 1" w:uiPriority="72"/>
+    <w:lsdException w:name="Colorful Grid Accent 1" w:uiPriority="73"/>
+    <w:lsdException w:name="Light Shading Accent 2" w:uiPriority="60"/>
+    <w:lsdException w:name="Light List Accent 2" w:uiPriority="61"/>
+    <w:lsdException w:name="Light Grid Accent 2" w:uiPriority="62"/>
+    <w:lsdException w:name="Medium Shading 1 Accent 2" w:uiPriority="63"/>
+    <w:lsdException w:name="Medium Shading 2 Accent 2" w:uiPriority="64"/>
+    <w:lsdException w:name="Medium List 1 Accent 2" w:uiPriority="65"/>
+    <w:lsdException w:name="Medium List 2 Accent 2" w:uiPriority="66"/>
+    <w:lsdException w:name="Medium Grid 1 Accent 2" w:uiPriority="67"/>
+    <w:lsdException w:name="Medium Grid 2 Accent 2" w:uiPriority="68"/>
+    <w:lsdException w:name="Medium Grid 3 Accent 2" w:uiPriority="69"/>
+    <w:lsdException w:name="Dark List Accent 2" w:uiPriority="70"/>
+    <w:lsdException w:name="Colorful Shading Accent 2" w:uiPriority="71"/>
+    <w:lsdException w:name="Colorful List Accent 2" w:uiPriority="72"/>
+    <w:lsdException w:name="Colorful Grid Accent 2" w:uiPriority="73"/>
+    <w:lsdException w:name="Light Shading Accent 3" w:uiPriority="60"/>
+    <w:lsdException w:name="Light List Accent 3" w:uiPriority="61"/>
+    <w:lsdException w:name="Light Grid Accent 3" w:uiPriority="62"/>
+    <w:lsdException w:name="Medium Shading 1 Accent 3" w:uiPriority="63"/>
+    <w:lsdException w:name="Medium Shading 2 Accent 3" w:uiPriority="64"/>
+    <w:lsdException w:name="Medium List 1 Accent 3" w:uiPriority="65"/>
+    <w:lsdException w:name="Medium List 2 Accent 3" w:uiPriority="66"/>
+    <w:lsdException w:name="Medium Grid 1 Accent 3" w:uiPriority="67"/>
+    <w:lsdException w:name="Medium Grid 2 Accent 3" w:uiPriority="68"/>
+    <w:lsdException w:name="Medium Grid 3 Accent 3" w:uiPriority="69"/>
+    <w:lsdException w:name="Dark List Accent 3" w:uiPriority="70"/>
+    <w:lsdException w:name="Colorful Shading Accent 3" w:uiPriority="71"/>
+    <w:lsdException w:name="Colorful List Accent 3" w:uiPriority="72"/>
+    <w:lsdException w:name="Colorful Grid Accent 3" w:uiPriority="73"/>
+    <w:lsdException w:name="Light Shading Accent 4" w:uiPriority="60"/>
+    <w:lsdException w:name="Light List Accent 4" w:uiPriority="61"/>
+    <w:lsdException w:name="Light Grid Accent 4" w:uiPriority="62"/>
+    <w:lsdException w:name="Medium Shading 1 Accent 4" w:uiPriority="63"/>
+    <w:lsdException w:name="Medium Shading 2 Accent 4" w:uiPriority="64"/>
+    <w:lsdException w:name="Medium List 1 Accent 4" w:uiPriority="65"/>
+    <w:lsdException w:name="Medium List 2 Accent 4" w:uiPriority="66"/>
+    <w:lsdException w:name="Medium Grid 1 Accent 4" w:uiPriority="67"/>
+    <w:lsdException w:name="Medium Grid 2 Accent 4" w:uiPriority="68"/>
+    <w:lsdException w:name="Medium Grid 3 Accent 4" w:uiPriority="69"/>
+    <w:lsdException w:name="Dark List Accent 4" w:uiPriority="70"/>
+    <w:lsdException w:name="Colorful Shading Accent 4" w:uiPriority="71"/>
+    <w:lsdException w:name="Colorful List Accent 4" w:uiPriority="72"/>
+    <w:lsdException w:name="Colorful Grid Accent 4" w:uiPriority="73"/>
+    <w:lsdException w:name="Light Shading Accent 5" w:uiPriority="60"/>
+    <w:lsdException w:name="Light List Accent 5" w:uiPriority="61"/>
+    <w:lsdException w:name="Light Grid Accent 5" w:uiPriority="62"/>
+    <w:lsdException w:name="Medium Shading 1 Accent 5" w:uiPriority="63"/>
+    <w:lsdException w:name="Medium Shading 2 Accent 5" w:uiPriority="64"/>
+    <w:lsdException w:name="Medium List 1 Accent 5" w:uiPriority="65"/>
+    <w:lsdException w:name="Medium List 2 Accent 5" w:uiPriority="66"/>
+    <w:lsdException w:name="Medium Grid 1 Accent 5" w:uiPriority="67"/>
+    <w:lsdException w:name="Medium Grid 2 Accent 5" w:uiPriority="68"/>
+    <w:lsdException w:name="Medium Grid 3 Accent 5" w:uiPriority="69"/>
+    <w:lsdException w:name="Dark List Accent 5" w:uiPriority="70"/>
+    <w:lsdException w:name="Colorful Shading Accent 5" w:uiPriority="71"/>
+    <w:lsdException w:name="Colorful List Accent 5" w:uiPriority="72"/>
+    <w:lsdException w:name="Colorful Grid Accent 5" w:uiPriority="73"/>
+    <w:lsdException w:name="Light Shading Accent 6" w:uiPriority="60"/>
+    <w:lsdException w:name="Light List Accent 6" w:uiPriority="61"/>
+    <w:lsdException w:name="Light Grid Accent 6" w:uiPriority="62"/>
+    <w:lsdException w:name="Medium Shading 1 Accent 6" w:uiPriority="63"/>
+    <w:lsdException w:name="Medium Shading 2 Accent 6" w:uiPriority="64"/>
+    <w:lsdException w:name="Medium List 1 Accent 6" w:uiPriority="65"/>
+    <w:lsdException w:name="Medium List 2 Accent 6" w:uiPriority="66"/>
+    <w:lsdException w:name="Medium Grid 1 Accent 6" w:uiPriority="67"/>
+    <w:lsdException w:name="Medium Grid 2 Accent 6" w:uiPriority="68"/>
+    <w:lsdException w:name="Medium Grid 3 Accent 6" w:uiPriority="69"/>
+    <w:lsdException w:name="Dark List Accent 6" w:uiPriority="70"/>
+    <w:lsdException w:name="Colorful Shading Accent 6" w:uiPriority="71"/>
+    <w:lsdException w:name="Colorful List Accent 6" w:uiPriority="72"/>
+    <w:lsdException w:name="Colorful Grid Accent 6" w:uiPriority="73"/>
+    <w:lsdException w:name="Subtle Emphasis" w:uiPriority="19" w:qFormat="1"/>
+    <w:lsdException w:name="Intense Emphasis" w:uiPriority="21" w:qFormat="1"/>
+    <w:lsdException w:name="Subtle Reference" w:uiPriority="31" w:qFormat="1"/>
+    <w:lsdException w:name="Intense Reference" w:uiPriority="32" w:qFormat="1"/>
+    <w:lsdException w:name="Book Title" w:uiPriority="33" w:qFormat="1"/>
+    <w:lsdException w:name="Bibliography" w:semiHidden="1" w:uiPriority="37" w:unhideWhenUsed="1"/>
+    <w:lsdException w:name="TOC Heading" w:semiHidden="1" w:uiPriority="39" w:unhideWhenUsed="1" w:qFormat="1"/>
+    <w:lsdException w:name="Plain Table 1" w:uiPriority="41"/>
+    <w:lsdException w:name="Plain Table 2" w:uiPriority="42"/>
+    <w:lsdException w:name="Plain Table 3" w:uiPriority="43"/>
+    <w:lsdException w:name="Plain Table 4" w:uiPriority="44"/>
+    <w:lsdException w:name="Plain Table 5" w:uiPriority="45"/>
+    <w:lsdException w:name="Grid Table Light" w:uiPriority="40"/>
+    <w:lsdException w:name="Grid Table 1 Light" w:uiPriority="46"/>
+    <w:lsdException w:name="Grid Table 2" w:uiPriority="47"/>
+    <w:lsdException w:name="Grid Table 3" w:uiPriority="48"/>
+    <w:lsdException w:name="Grid Table 4" w:uiPriority="49"/>
+    <w:lsdException w:name="Grid Table 5 Dark" w:uiPriority="50"/>
+    <w:lsdException w:name="Grid Table 6 Colorful" w:uiPriority="51"/>
+    <w:lsdException w:name="Grid Table 7 Colorful" w:uiPriority="52"/>
+    <w:lsdException w:name="Grid Table 1 Light Accent 1" w:uiPriority="46"/>
+    <w:lsdException w:name="Grid Table 2 Accent 1" w:uiPriority="47"/>
+    <w:lsdException w:name="Grid Table 3 Accent 1" w:uiPriority="48"/>
+    <w:lsdException w:name="Grid Table 4 Accent 1" w:uiPriority="49"/>
+    <w:lsdException w:name="Grid Table 5 Dark Accent 1" w:uiPriority="50"/>
+    <w:lsdException w:name="Grid Table 6 Colorful Accent 1" w:uiPriority="51"/>
+    <w:lsdException w:name="Grid Table 7 Colorful Accent 1" w:uiPriority="52"/>
+    <w:lsdException w:name="Grid Table 1 Light Accent 2" w:uiPriority="46"/>
+    <w:lsdException w:name="Grid Table 2 Accent 2" w:uiPriority="47"/>
+    <w:lsdException w:name="Grid Table 3 Accent 2" w:uiPriority="48"/>
+    <w:lsdException w:name="Grid Table 4 Accent 2" w:uiPriority="49"/>
+    <w:lsdException w:name="Grid Table 5 Dark Accent 2" w:uiPriority="50"/>
+    <w:lsdException w:name="Grid Table 6 Colorful Accent 2" w:uiPriority="51"/>
+    <w:lsdException w:name="Grid Table 7 Colorful Accent 2" w:uiPriority="52"/>
+    <w:lsdException w:name="Grid Table 1 Light Accent 3" w:uiPriority="46"/>
+    <w:lsdException w:name="Grid Table 2 Accent 3" w:uiPriority="47"/>
+    <w:lsdException w:name="Grid Table 3 Accent 3" w:uiPriority="48"/>
+    <w:lsdException w:name="Grid Table 4 Accent 3" w:uiPriority="49"/>
+    <w:lsdException w:name="Grid Table 5 Dark Accent 3" w:uiPriority="50"/>
+    <w:lsdException w:name="Grid Table 6 Colorful Accent 3" w:uiPriority="51"/>
+    <w:lsdException w:name="Grid Table 7 Colorful Accent 3" w:uiPriority="52"/>
+    <w:lsdException w:name="Grid Table 1 Light Accent 4" w:uiPriority="46"/>
+    <w:lsdException w:name="Grid Table 2 Accent 4" w:uiPriority="47"/>
+    <w:lsdException w:name="Grid Table 3 Accent 4" w:uiPriority="48"/>
+    <w:lsdException w:name="Grid Table 4 Accent 4" w:uiPriority="49"/>
+    <w:lsdException w:name="Grid Table 5 Dark Accent 4" w:uiPriority="50"/>
+    <w:lsdException w:name="Grid Table 6 Colorful Accent 4" w:uiPriority="51"/>
+    <w:lsdException w:name="Grid Table 7 Colorful Accent 4" w:uiPriority="52"/>
+    <w:lsdException w:name="Grid Table 1 Light Accent 5" w:uiPriority="46"/>
+    <w:lsdException w:name="Grid Table 2 Accent 5" w:uiPriority="47"/>
+    <w:lsdException w:name="Grid Table 3 Accent 5" w:uiPriority="48"/>
+    <w:lsdException w:name="Grid Table 4 Accent 5" w:uiPriority="49"/>
+    <w:lsdException w:name="Grid Table 5 Dark Accent 5" w:uiPriority="50"/>
+    <w:lsdException w:name="Grid Table 6 Colorful Accent 5" w:uiPriority="51"/>
+    <w:lsdException w:name="Grid Table 7 Colorful Accent 5" w:uiPriority="52"/>
+    <w:lsdException w:name="Grid Table 1 Light Accent 6" w:uiPriority="46"/>
+    <w:lsdException w:name="Grid Table 2 Accent 6" w:uiPriority="47"/>
+    <w:lsdException w:name="Grid Table 3 Accent 6" w:uiPriority="48"/>
+    <w:lsdException w:name="Grid Table 4 Accent 6" w:uiPriority="49"/>
+    <w:lsdException w:name="Grid Table 5 Dark Accent 6" w:uiPriority="50"/>
+    <w:lsdException w:name="Grid Table 6 Colorful Accent 6" w:uiPriority="51"/>
+    <w:lsdException w:name="Grid Table 7 Colorful Accent 6" w:uiPriority="52"/>
+    <w:lsdException w:name="List Table 1 Light" w:uiPriority="46"/>
+    <w:lsdException w:name="List Table 2" w:uiPriority="47"/>
+    <w:lsdException w:name="List Table 3" w:uiPriority="48"/>
+    <w:lsdException w:name="List Table 4" w:uiPriority="49"/>
+    <w:lsdException w:name="List Table 5 Dark" w:uiPriority="50"/>
+    <w:lsdException w:name="List Table 6 Colorful" w:uiPriority="51"/>
+    <w:lsdException w:name="List Table 7 Colorful" w:uiPriority="52"/>
+    <w:lsdException w:name="List Table 1 Light Accent 1" w:uiPriority="46"/>
+    <w:lsdException w:name="List Table 2 Accent 1" w:uiPriority="47"/>
+    <w:lsdException w:name="List Table 3 Accent 1" w:uiPriority="48"/>
+    <w:lsdException w:name="List Table 4 Accent 1" w:uiPriority="49"/>
+    <w:lsdException w:name="List Table 5 Dark Accent 1" w:uiPriority="50"/>
+    <w:lsdException w:name="List Table 6 Colorful Accent 1" w:uiPriority="51"/>
+    <w:lsdException w:name="List Table 7 Colorful Accent 1" w:uiPriority="52"/>
+    <w:lsdException w:name="List Table 1 Light Accent 2" w:uiPriority="46"/>
+    <w:lsdException w:name="List Table 2 Accent 2" w:uiPriority="47"/>
+    <w:lsdException w:name="List Table 3 Accent 2" w:uiPriority="48"/>
+    <w:lsdException w:name="List Table 4 Accent 2" w:uiPriority="49"/>
+    <w:lsdException w:name="List Table 5 Dark Accent 2" w:uiPriority="50"/>
+    <w:lsdException w:name="List Table 6 Colorful Accent 2" w:uiPriority="51"/>
+    <w:lsdException w:name="List Table 7 Colorful Accent 2" w:uiPriority="52"/>
+    <w:lsdException w:name="List Table 1 Light Accent 3" w:uiPriority="46"/>
+    <w:lsdException w:name="List Table 2 Accent 3" w:uiPriority="47"/>
+    <w:lsdException w:name="List Table 3 Accent 3" w:uiPriority="48"/>
+    <w:lsdException w:name="List Table 4 Accent 3" w:uiPriority="49"/>
+    <w:lsdException w:name="List Table 5 Dark Accent 3" w:uiPriority="50"/>
+    <w:lsdException w:name="List Table 6 Colorful Accent 3" w:uiPriority="51"/>
+    <w:lsdException w:name="List Table 7 Colorful Accent 3" w:uiPriority="52"/>
+    <w:lsdException w:name="List Table 1 Light Accent 4" w:uiPriority="46"/>
+    <w:lsdException w:name="List Table 2 Accent 4" w:uiPriority="47"/>
+    <w:lsdException w:name="List Table 3 Accent 4" w:uiPriority="48"/>
+    <w:lsdException w:name="List Table 4 Accent 4" w:uiPriority="49"/>
+    <w:lsdException w:name="List Table 5 Dark Accent 4" w:uiPriority="50"/>
+    <w:lsdException w:name="List Table 6 Colorful Accent 4" w:uiPriority="51"/>
+    <w:lsdException w:name="List Table 7 Colorful Accent 4" w:uiPriority="52"/>
+    <w:lsdException w:name="List Table 1 Light Accent 5" w:uiPriority="46"/>
+    <w:lsdException w:name="List Table 2 Accent 5" w:uiPriority="47"/>
+    <w:lsdException w:name="List Table 3 Accent 5" w:uiPriority="48"/>
+    <w:lsdException w:name="List Table 4 Accent 5" w:uiPriority="49"/>
+    <w:lsdException w:name="List Table 5 Dark Accent 5" w:uiPriority="50"/>
+    <w:lsdException w:name="List Table 6 Colorful Accent 5" w:uiPriority="51"/>
+    <w:lsdException w:name="List Table 7 Colorful Accent 5" w:uiPriority="52"/>
+    <w:lsdException w:name="List Table 1 Light Accent 6" w:uiPriority="46"/>
+    <w:lsdException w:name="List Table 2 Accent 6" w:uiPriority="47"/>
+    <w:lsdException w:name="List Table 3 Accent 6" w:uiPriority="48"/>
+    <w:lsdException w:name="List Table 4 Accent 6" w:uiPriority="49"/>
+    <w:lsdException w:name="List Table 5 Dark Accent 6" w:uiPriority="50"/>
+    <w:lsdException w:name="List Table 6 Colorful Accent 6" w:uiPriority="51"/>
+    <w:lsdException w:name="List Table 7 Colorful Accent 6" w:uiPriority="52"/>
+    <w:lsdException w:name="Mention" w:semiHidden="1" w:unhideWhenUsed="1"/>
+    <w:lsdException w:name="Smart Hyperlink" w:semiHidden="1" w:unhideWhenUsed="1"/>
   </w:latentStyles>
   <w:style w:type="paragraph" w:default="1" w:styleId="Normal">
     <w:name w:val="Normal"/>

</xml_diff>